<commit_message>
Crear EC2 y configuración de segurity group
</commit_message>
<xml_diff>
--- a/TALLER EVALUATIVOC AWS.docx
+++ b/TALLER EVALUATIVOC AWS.docx
@@ -6,55 +6,7 @@
       <w:pPr>
         <w:jc w:val="center"/>
         <w:rPr>
-          <w:lang w:val="es-ES"/>
-        </w:rPr>
-      </w:pPr>
-      <w:r>
-        <w:rPr>
-          <w:lang w:val="es-ES"/>
-        </w:rPr>
-        <w:t>TALLER EVALUATIVOC AWS</w:t>
-      </w:r>
-    </w:p>
-    <w:p>
-      <w:pPr>
-        <w:jc w:val="center"/>
-        <w:rPr>
-          <w:lang w:val="es-ES"/>
-        </w:rPr>
-      </w:pPr>
-      <w:r>
-        <w:rPr>
-          <w:lang w:val="es-ES"/>
-        </w:rPr>
-        <w:t>BUENAS PRACTICAS</w:t>
-      </w:r>
-    </w:p>
-    <w:p>
-      <w:pPr>
-        <w:jc w:val="center"/>
-        <w:rPr>
-          <w:lang w:val="es-ES"/>
-        </w:rPr>
-      </w:pPr>
-      <w:proofErr w:type="spellStart"/>
-      <w:r>
-        <w:rPr>
-          <w:lang w:val="es-ES"/>
-        </w:rPr>
-        <w:t>Veranis</w:t>
-      </w:r>
-      <w:proofErr w:type="spellEnd"/>
-      <w:r>
-        <w:rPr>
-          <w:lang w:val="es-ES"/>
-        </w:rPr>
-        <w:t xml:space="preserve"> Nuñez Barranco</w:t>
-      </w:r>
-    </w:p>
-    <w:p>
-      <w:pPr>
-        <w:rPr>
+          <w:rFonts w:ascii="Cambria" w:hAnsi="Cambria"/>
           <w:b/>
           <w:bCs/>
           <w:lang w:val="es-ES"/>
@@ -62,11 +14,1268 @@
       </w:pPr>
       <w:r>
         <w:rPr>
+          <w:rFonts w:ascii="Cambria" w:hAnsi="Cambria"/>
           <w:b/>
           <w:bCs/>
           <w:lang w:val="es-ES"/>
         </w:rPr>
+        <w:t>TALLER EVALUATIVOC AWS</w:t>
+      </w:r>
+    </w:p>
+    <w:p>
+      <w:pPr>
+        <w:jc w:val="center"/>
+        <w:rPr>
+          <w:rFonts w:ascii="Cambria" w:hAnsi="Cambria"/>
+          <w:b/>
+          <w:bCs/>
+          <w:lang w:val="es-ES"/>
+        </w:rPr>
+      </w:pPr>
+      <w:r>
+        <w:rPr>
+          <w:rFonts w:ascii="Cambria" w:hAnsi="Cambria"/>
+          <w:b/>
+          <w:bCs/>
+          <w:lang w:val="es-ES"/>
+        </w:rPr>
+        <w:t>BUENAS PRACTICAS</w:t>
+      </w:r>
+    </w:p>
+    <w:p>
+      <w:pPr>
+        <w:jc w:val="center"/>
+        <w:rPr>
+          <w:rFonts w:ascii="Cambria" w:hAnsi="Cambria"/>
+          <w:b/>
+          <w:bCs/>
+          <w:lang w:val="es-ES"/>
+        </w:rPr>
+      </w:pPr>
+      <w:proofErr w:type="spellStart"/>
+      <w:r>
+        <w:rPr>
+          <w:rFonts w:ascii="Cambria" w:hAnsi="Cambria"/>
+          <w:b/>
+          <w:bCs/>
+          <w:lang w:val="es-ES"/>
+        </w:rPr>
+        <w:t>Veranis</w:t>
+      </w:r>
+      <w:proofErr w:type="spellEnd"/>
+      <w:r>
+        <w:rPr>
+          <w:rFonts w:ascii="Cambria" w:hAnsi="Cambria"/>
+          <w:b/>
+          <w:bCs/>
+          <w:lang w:val="es-ES"/>
+        </w:rPr>
+        <w:t xml:space="preserve"> Nuñez Barranco</w:t>
+      </w:r>
+    </w:p>
+    <w:p>
+      <w:pPr>
+        <w:jc w:val="center"/>
+        <w:rPr>
+          <w:rFonts w:ascii="Cambria" w:hAnsi="Cambria"/>
+          <w:b/>
+          <w:bCs/>
+          <w:lang w:val="es-ES"/>
+        </w:rPr>
+      </w:pPr>
+    </w:p>
+    <w:p>
+      <w:pPr>
+        <w:rPr>
+          <w:rFonts w:ascii="Cambria" w:hAnsi="Cambria"/>
+          <w:b/>
+          <w:bCs/>
+          <w:lang w:val="es-ES"/>
+        </w:rPr>
+      </w:pPr>
+      <w:r>
+        <w:rPr>
+          <w:rFonts w:ascii="Cambria" w:hAnsi="Cambria"/>
+          <w:b/>
+          <w:bCs/>
+          <w:lang w:val="es-ES"/>
+        </w:rPr>
         <w:t>CREAR Y CONFIGURAR UN EC2</w:t>
+      </w:r>
+    </w:p>
+    <w:p>
+      <w:pPr>
+        <w:jc w:val="both"/>
+        <w:rPr>
+          <w:rFonts w:ascii="Cambria" w:hAnsi="Cambria"/>
+          <w:lang w:val="es-ES"/>
+        </w:rPr>
+      </w:pPr>
+      <w:r>
+        <w:rPr>
+          <w:rFonts w:ascii="Cambria" w:hAnsi="Cambria"/>
+          <w:lang w:val="es-ES"/>
+        </w:rPr>
+        <w:t>En la sección de todos los servicios seleccionar EC2</w:t>
+      </w:r>
+    </w:p>
+    <w:p>
+      <w:pPr>
+        <w:jc w:val="both"/>
+        <w:rPr>
+          <w:rFonts w:ascii="Cambria" w:hAnsi="Cambria"/>
+          <w:lang w:val="es-ES"/>
+        </w:rPr>
+      </w:pPr>
+      <w:r>
+        <w:rPr>
+          <w:rFonts w:ascii="Cambria" w:hAnsi="Cambria"/>
+          <w:lang w:val="es-ES"/>
+        </w:rPr>
+        <w:drawing>
+          <wp:inline distT="0" distB="0" distL="0" distR="0" wp14:anchorId="05A43C8D" wp14:editId="526167D1">
+            <wp:extent cx="5612130" cy="2961005"/>
+            <wp:effectExtent l="0" t="0" r="7620" b="0"/>
+            <wp:docPr id="1" name="Imagen 1" descr="Una captura de pantalla de una computadora&#10;&#10;Descripción generada automáticamente"/>
+            <wp:cNvGraphicFramePr>
+              <a:graphicFrameLocks xmlns:a="http://schemas.openxmlformats.org/drawingml/2006/main" noChangeAspect="1"/>
+            </wp:cNvGraphicFramePr>
+            <a:graphic xmlns:a="http://schemas.openxmlformats.org/drawingml/2006/main">
+              <a:graphicData uri="http://schemas.openxmlformats.org/drawingml/2006/picture">
+                <pic:pic xmlns:pic="http://schemas.openxmlformats.org/drawingml/2006/picture">
+                  <pic:nvPicPr>
+                    <pic:cNvPr id="1" name="Imagen 1" descr="Una captura de pantalla de una computadora&#10;&#10;Descripción generada automáticamente"/>
+                    <pic:cNvPicPr/>
+                  </pic:nvPicPr>
+                  <pic:blipFill>
+                    <a:blip r:embed="rId4"/>
+                    <a:stretch>
+                      <a:fillRect/>
+                    </a:stretch>
+                  </pic:blipFill>
+                  <pic:spPr>
+                    <a:xfrm>
+                      <a:off x="0" y="0"/>
+                      <a:ext cx="5612130" cy="2961005"/>
+                    </a:xfrm>
+                    <a:prstGeom prst="rect">
+                      <a:avLst/>
+                    </a:prstGeom>
+                  </pic:spPr>
+                </pic:pic>
+              </a:graphicData>
+            </a:graphic>
+          </wp:inline>
+        </w:drawing>
+      </w:r>
+    </w:p>
+    <w:p>
+      <w:pPr>
+        <w:jc w:val="both"/>
+        <w:rPr>
+          <w:rFonts w:ascii="Cambria" w:hAnsi="Cambria"/>
+          <w:lang w:val="es-ES"/>
+        </w:rPr>
+      </w:pPr>
+      <w:r>
+        <w:rPr>
+          <w:rFonts w:ascii="Cambria" w:hAnsi="Cambria"/>
+          <w:lang w:val="es-ES"/>
+        </w:rPr>
+        <w:t xml:space="preserve">Para crear una nueva instancia, ir a la pestaña de </w:t>
+      </w:r>
+      <w:proofErr w:type="spellStart"/>
+      <w:r>
+        <w:rPr>
+          <w:rFonts w:ascii="Cambria" w:hAnsi="Cambria"/>
+          <w:lang w:val="es-ES"/>
+        </w:rPr>
+        <w:t>Instances</w:t>
+      </w:r>
+      <w:proofErr w:type="spellEnd"/>
+      <w:r>
+        <w:rPr>
+          <w:rFonts w:ascii="Cambria" w:hAnsi="Cambria"/>
+          <w:lang w:val="es-ES"/>
+        </w:rPr>
+        <w:t xml:space="preserve"> y luego dar </w:t>
+      </w:r>
+      <w:proofErr w:type="spellStart"/>
+      <w:r>
+        <w:rPr>
+          <w:rFonts w:ascii="Cambria" w:hAnsi="Cambria"/>
+          <w:lang w:val="es-ES"/>
+        </w:rPr>
+        <w:t>click</w:t>
+      </w:r>
+      <w:proofErr w:type="spellEnd"/>
+      <w:r>
+        <w:rPr>
+          <w:rFonts w:ascii="Cambria" w:hAnsi="Cambria"/>
+          <w:lang w:val="es-ES"/>
+        </w:rPr>
+        <w:t xml:space="preserve"> en el botón </w:t>
+      </w:r>
+      <w:proofErr w:type="spellStart"/>
+      <w:r>
+        <w:rPr>
+          <w:rFonts w:ascii="Cambria" w:hAnsi="Cambria"/>
+          <w:lang w:val="es-ES"/>
+        </w:rPr>
+        <w:t>Launch</w:t>
+      </w:r>
+      <w:proofErr w:type="spellEnd"/>
+      <w:r>
+        <w:rPr>
+          <w:rFonts w:ascii="Cambria" w:hAnsi="Cambria"/>
+          <w:lang w:val="es-ES"/>
+        </w:rPr>
+        <w:t xml:space="preserve"> </w:t>
+      </w:r>
+      <w:proofErr w:type="spellStart"/>
+      <w:r>
+        <w:rPr>
+          <w:rFonts w:ascii="Cambria" w:hAnsi="Cambria"/>
+          <w:lang w:val="es-ES"/>
+        </w:rPr>
+        <w:t>intances</w:t>
+      </w:r>
+      <w:proofErr w:type="spellEnd"/>
+    </w:p>
+    <w:p>
+      <w:pPr>
+        <w:jc w:val="both"/>
+        <w:rPr>
+          <w:rFonts w:ascii="Cambria" w:hAnsi="Cambria"/>
+          <w:lang w:val="es-ES"/>
+        </w:rPr>
+      </w:pPr>
+      <w:r>
+        <w:rPr>
+          <w:rFonts w:ascii="Cambria" w:hAnsi="Cambria"/>
+          <w:lang w:val="es-ES"/>
+        </w:rPr>
+        <w:drawing>
+          <wp:inline distT="0" distB="0" distL="0" distR="0" wp14:anchorId="3B8643F7" wp14:editId="2C872452">
+            <wp:extent cx="5612130" cy="2946400"/>
+            <wp:effectExtent l="0" t="0" r="7620" b="6350"/>
+            <wp:docPr id="3" name="Imagen 3" descr="Captura de pantalla de computadora&#10;&#10;Descripción generada automáticamente"/>
+            <wp:cNvGraphicFramePr>
+              <a:graphicFrameLocks xmlns:a="http://schemas.openxmlformats.org/drawingml/2006/main" noChangeAspect="1"/>
+            </wp:cNvGraphicFramePr>
+            <a:graphic xmlns:a="http://schemas.openxmlformats.org/drawingml/2006/main">
+              <a:graphicData uri="http://schemas.openxmlformats.org/drawingml/2006/picture">
+                <pic:pic xmlns:pic="http://schemas.openxmlformats.org/drawingml/2006/picture">
+                  <pic:nvPicPr>
+                    <pic:cNvPr id="3" name="Imagen 3" descr="Captura de pantalla de computadora&#10;&#10;Descripción generada automáticamente"/>
+                    <pic:cNvPicPr/>
+                  </pic:nvPicPr>
+                  <pic:blipFill>
+                    <a:blip r:embed="rId5"/>
+                    <a:stretch>
+                      <a:fillRect/>
+                    </a:stretch>
+                  </pic:blipFill>
+                  <pic:spPr>
+                    <a:xfrm>
+                      <a:off x="0" y="0"/>
+                      <a:ext cx="5612130" cy="2946400"/>
+                    </a:xfrm>
+                    <a:prstGeom prst="rect">
+                      <a:avLst/>
+                    </a:prstGeom>
+                  </pic:spPr>
+                </pic:pic>
+              </a:graphicData>
+            </a:graphic>
+          </wp:inline>
+        </w:drawing>
+      </w:r>
+    </w:p>
+    <w:p>
+      <w:pPr>
+        <w:jc w:val="both"/>
+        <w:rPr>
+          <w:rFonts w:ascii="Cambria" w:hAnsi="Cambria"/>
+          <w:lang w:val="es-ES"/>
+        </w:rPr>
+      </w:pPr>
+      <w:r>
+        <w:rPr>
+          <w:rFonts w:ascii="Cambria" w:hAnsi="Cambria"/>
+          <w:lang w:val="es-ES"/>
+        </w:rPr>
+        <w:lastRenderedPageBreak/>
+        <w:t xml:space="preserve">1. </w:t>
+      </w:r>
+      <w:proofErr w:type="spellStart"/>
+      <w:r>
+        <w:rPr>
+          <w:rFonts w:ascii="Cambria" w:hAnsi="Cambria"/>
+          <w:lang w:val="es-ES"/>
+        </w:rPr>
+        <w:t>Choose</w:t>
+      </w:r>
+      <w:proofErr w:type="spellEnd"/>
+      <w:r>
+        <w:rPr>
+          <w:rFonts w:ascii="Cambria" w:hAnsi="Cambria"/>
+          <w:lang w:val="es-ES"/>
+        </w:rPr>
+        <w:t xml:space="preserve"> </w:t>
+      </w:r>
+      <w:proofErr w:type="spellStart"/>
+      <w:r>
+        <w:rPr>
+          <w:rFonts w:ascii="Cambria" w:hAnsi="Cambria"/>
+          <w:lang w:val="es-ES"/>
+        </w:rPr>
+        <w:t>an</w:t>
+      </w:r>
+      <w:proofErr w:type="spellEnd"/>
+      <w:r>
+        <w:rPr>
+          <w:rFonts w:ascii="Cambria" w:hAnsi="Cambria"/>
+          <w:lang w:val="es-ES"/>
+        </w:rPr>
+        <w:t xml:space="preserve"> Amazon Machine </w:t>
+      </w:r>
+      <w:proofErr w:type="spellStart"/>
+      <w:r>
+        <w:rPr>
+          <w:rFonts w:ascii="Cambria" w:hAnsi="Cambria"/>
+          <w:lang w:val="es-ES"/>
+        </w:rPr>
+        <w:t>Image</w:t>
+      </w:r>
+      <w:proofErr w:type="spellEnd"/>
+      <w:r>
+        <w:rPr>
+          <w:rFonts w:ascii="Cambria" w:hAnsi="Cambria"/>
+          <w:lang w:val="es-ES"/>
+        </w:rPr>
+        <w:t xml:space="preserve"> </w:t>
+      </w:r>
+    </w:p>
+    <w:p>
+      <w:pPr>
+        <w:jc w:val="both"/>
+        <w:rPr>
+          <w:rFonts w:ascii="Cambria" w:hAnsi="Cambria"/>
+          <w:lang w:val="es-ES"/>
+        </w:rPr>
+      </w:pPr>
+      <w:r>
+        <w:rPr>
+          <w:rFonts w:ascii="Cambria" w:hAnsi="Cambria"/>
+          <w:lang w:val="es-ES"/>
+        </w:rPr>
+        <w:t>Buscar</w:t>
+      </w:r>
+      <w:r>
+        <w:rPr>
+          <w:rFonts w:ascii="Cambria" w:hAnsi="Cambria"/>
+          <w:lang w:val="es-ES"/>
+        </w:rPr>
+        <w:t xml:space="preserve"> el sistema operativo Ubuntu, del listado se escoge Ubuntu server 18.04 el cual es Free </w:t>
+      </w:r>
+      <w:proofErr w:type="spellStart"/>
+      <w:r>
+        <w:rPr>
+          <w:rFonts w:ascii="Cambria" w:hAnsi="Cambria"/>
+          <w:lang w:val="es-ES"/>
+        </w:rPr>
+        <w:t>tier</w:t>
+      </w:r>
+      <w:proofErr w:type="spellEnd"/>
+    </w:p>
+    <w:p>
+      <w:pPr>
+        <w:jc w:val="both"/>
+        <w:rPr>
+          <w:rFonts w:ascii="Cambria" w:hAnsi="Cambria"/>
+          <w:lang w:val="es-ES"/>
+        </w:rPr>
+      </w:pPr>
+      <w:r>
+        <w:rPr>
+          <w:rFonts w:ascii="Cambria" w:hAnsi="Cambria"/>
+          <w:lang w:val="es-ES"/>
+        </w:rPr>
+        <w:drawing>
+          <wp:inline distT="0" distB="0" distL="0" distR="0" wp14:anchorId="2D9F1E01" wp14:editId="5CD41F63">
+            <wp:extent cx="5612130" cy="2955290"/>
+            <wp:effectExtent l="0" t="0" r="7620" b="0"/>
+            <wp:docPr id="4" name="Imagen 4" descr="Interfaz de usuario gráfica, Texto, Aplicación, Correo electrónico&#10;&#10;Descripción generada automáticamente"/>
+            <wp:cNvGraphicFramePr>
+              <a:graphicFrameLocks xmlns:a="http://schemas.openxmlformats.org/drawingml/2006/main" noChangeAspect="1"/>
+            </wp:cNvGraphicFramePr>
+            <a:graphic xmlns:a="http://schemas.openxmlformats.org/drawingml/2006/main">
+              <a:graphicData uri="http://schemas.openxmlformats.org/drawingml/2006/picture">
+                <pic:pic xmlns:pic="http://schemas.openxmlformats.org/drawingml/2006/picture">
+                  <pic:nvPicPr>
+                    <pic:cNvPr id="4" name="Imagen 4" descr="Interfaz de usuario gráfica, Texto, Aplicación, Correo electrónico&#10;&#10;Descripción generada automáticamente"/>
+                    <pic:cNvPicPr/>
+                  </pic:nvPicPr>
+                  <pic:blipFill>
+                    <a:blip r:embed="rId6"/>
+                    <a:stretch>
+                      <a:fillRect/>
+                    </a:stretch>
+                  </pic:blipFill>
+                  <pic:spPr>
+                    <a:xfrm>
+                      <a:off x="0" y="0"/>
+                      <a:ext cx="5612130" cy="2955290"/>
+                    </a:xfrm>
+                    <a:prstGeom prst="rect">
+                      <a:avLst/>
+                    </a:prstGeom>
+                  </pic:spPr>
+                </pic:pic>
+              </a:graphicData>
+            </a:graphic>
+          </wp:inline>
+        </w:drawing>
+      </w:r>
+    </w:p>
+    <w:p>
+      <w:pPr>
+        <w:jc w:val="both"/>
+        <w:rPr>
+          <w:rFonts w:ascii="Cambria" w:hAnsi="Cambria"/>
+          <w:lang w:val="es-ES"/>
+        </w:rPr>
+      </w:pPr>
+    </w:p>
+    <w:p>
+      <w:pPr>
+        <w:jc w:val="both"/>
+        <w:rPr>
+          <w:rFonts w:ascii="Cambria" w:hAnsi="Cambria"/>
+          <w:lang w:val="es-ES"/>
+        </w:rPr>
+      </w:pPr>
+      <w:r>
+        <w:rPr>
+          <w:rFonts w:ascii="Cambria" w:hAnsi="Cambria"/>
+          <w:lang w:val="es-ES"/>
+        </w:rPr>
+        <w:t xml:space="preserve">2. </w:t>
+      </w:r>
+      <w:proofErr w:type="spellStart"/>
+      <w:r>
+        <w:rPr>
+          <w:rFonts w:ascii="Cambria" w:hAnsi="Cambria"/>
+          <w:lang w:val="es-ES"/>
+        </w:rPr>
+        <w:t>Choose</w:t>
+      </w:r>
+      <w:proofErr w:type="spellEnd"/>
+      <w:r>
+        <w:rPr>
+          <w:rFonts w:ascii="Cambria" w:hAnsi="Cambria"/>
+          <w:lang w:val="es-ES"/>
+        </w:rPr>
+        <w:t xml:space="preserve"> </w:t>
+      </w:r>
+      <w:proofErr w:type="spellStart"/>
+      <w:r>
+        <w:rPr>
+          <w:rFonts w:ascii="Cambria" w:hAnsi="Cambria"/>
+          <w:lang w:val="es-ES"/>
+        </w:rPr>
+        <w:t>Instance</w:t>
+      </w:r>
+      <w:proofErr w:type="spellEnd"/>
+      <w:r>
+        <w:rPr>
+          <w:rFonts w:ascii="Cambria" w:hAnsi="Cambria"/>
+          <w:lang w:val="es-ES"/>
+        </w:rPr>
+        <w:t xml:space="preserve"> </w:t>
+      </w:r>
+      <w:proofErr w:type="spellStart"/>
+      <w:r>
+        <w:rPr>
+          <w:rFonts w:ascii="Cambria" w:hAnsi="Cambria"/>
+          <w:lang w:val="es-ES"/>
+        </w:rPr>
+        <w:t>Type</w:t>
+      </w:r>
+      <w:proofErr w:type="spellEnd"/>
+    </w:p>
+    <w:p>
+      <w:pPr>
+        <w:jc w:val="both"/>
+        <w:rPr>
+          <w:rFonts w:ascii="Cambria" w:hAnsi="Cambria"/>
+          <w:lang w:val="es-ES"/>
+        </w:rPr>
+      </w:pPr>
+      <w:r>
+        <w:rPr>
+          <w:rFonts w:ascii="Cambria" w:hAnsi="Cambria"/>
+          <w:lang w:val="es-ES"/>
+        </w:rPr>
+        <w:t>En el</w:t>
+      </w:r>
+      <w:r>
+        <w:rPr>
+          <w:rFonts w:ascii="Cambria" w:hAnsi="Cambria"/>
+          <w:lang w:val="es-ES"/>
+        </w:rPr>
+        <w:t xml:space="preserve"> nuevo listado con los tipos de instancias</w:t>
+      </w:r>
+      <w:r>
+        <w:rPr>
+          <w:rFonts w:ascii="Cambria" w:hAnsi="Cambria"/>
+          <w:lang w:val="es-ES"/>
+        </w:rPr>
+        <w:t xml:space="preserve"> </w:t>
+      </w:r>
+      <w:r>
+        <w:rPr>
+          <w:rFonts w:ascii="Cambria" w:hAnsi="Cambria"/>
+          <w:lang w:val="es-ES"/>
+        </w:rPr>
+        <w:t xml:space="preserve">se escoge del tipo t2.micro, también Free </w:t>
+      </w:r>
+      <w:proofErr w:type="spellStart"/>
+      <w:r>
+        <w:rPr>
+          <w:rFonts w:ascii="Cambria" w:hAnsi="Cambria"/>
+          <w:lang w:val="es-ES"/>
+        </w:rPr>
+        <w:t>tier</w:t>
+      </w:r>
+      <w:proofErr w:type="spellEnd"/>
+      <w:r>
+        <w:rPr>
+          <w:rFonts w:ascii="Cambria" w:hAnsi="Cambria"/>
+          <w:lang w:val="es-ES"/>
+        </w:rPr>
+        <w:t>, y luego en Next</w:t>
+      </w:r>
+    </w:p>
+    <w:p>
+      <w:pPr>
+        <w:jc w:val="both"/>
+        <w:rPr>
+          <w:rFonts w:ascii="Cambria" w:hAnsi="Cambria"/>
+          <w:lang w:val="es-ES"/>
+        </w:rPr>
+      </w:pPr>
+      <w:r>
+        <w:rPr>
+          <w:rFonts w:ascii="Cambria" w:hAnsi="Cambria"/>
+          <w:lang w:val="es-ES"/>
+        </w:rPr>
+        <w:drawing>
+          <wp:inline distT="0" distB="0" distL="0" distR="0" wp14:anchorId="7B6798EB" wp14:editId="60428FD2">
+            <wp:extent cx="5612130" cy="2940685"/>
+            <wp:effectExtent l="0" t="0" r="7620" b="0"/>
+            <wp:docPr id="5" name="Imagen 5" descr="Captura de pantalla de computadora&#10;&#10;Descripción generada automáticamente"/>
+            <wp:cNvGraphicFramePr>
+              <a:graphicFrameLocks xmlns:a="http://schemas.openxmlformats.org/drawingml/2006/main" noChangeAspect="1"/>
+            </wp:cNvGraphicFramePr>
+            <a:graphic xmlns:a="http://schemas.openxmlformats.org/drawingml/2006/main">
+              <a:graphicData uri="http://schemas.openxmlformats.org/drawingml/2006/picture">
+                <pic:pic xmlns:pic="http://schemas.openxmlformats.org/drawingml/2006/picture">
+                  <pic:nvPicPr>
+                    <pic:cNvPr id="5" name="Imagen 5" descr="Captura de pantalla de computadora&#10;&#10;Descripción generada automáticamente"/>
+                    <pic:cNvPicPr/>
+                  </pic:nvPicPr>
+                  <pic:blipFill>
+                    <a:blip r:embed="rId7"/>
+                    <a:stretch>
+                      <a:fillRect/>
+                    </a:stretch>
+                  </pic:blipFill>
+                  <pic:spPr>
+                    <a:xfrm>
+                      <a:off x="0" y="0"/>
+                      <a:ext cx="5612130" cy="2940685"/>
+                    </a:xfrm>
+                    <a:prstGeom prst="rect">
+                      <a:avLst/>
+                    </a:prstGeom>
+                  </pic:spPr>
+                </pic:pic>
+              </a:graphicData>
+            </a:graphic>
+          </wp:inline>
+        </w:drawing>
+      </w:r>
+    </w:p>
+    <w:p>
+      <w:pPr>
+        <w:jc w:val="both"/>
+        <w:rPr>
+          <w:rFonts w:ascii="Cambria" w:hAnsi="Cambria"/>
+          <w:lang w:val="es-ES"/>
+        </w:rPr>
+      </w:pPr>
+    </w:p>
+    <w:p>
+      <w:pPr>
+        <w:jc w:val="both"/>
+        <w:rPr>
+          <w:rFonts w:ascii="Cambria" w:hAnsi="Cambria"/>
+          <w:lang w:val="es-ES"/>
+        </w:rPr>
+      </w:pPr>
+      <w:r>
+        <w:rPr>
+          <w:rFonts w:ascii="Cambria" w:hAnsi="Cambria"/>
+          <w:lang w:val="es-ES"/>
+        </w:rPr>
+        <w:lastRenderedPageBreak/>
+        <w:t xml:space="preserve">3. Configure </w:t>
+      </w:r>
+      <w:proofErr w:type="spellStart"/>
+      <w:r>
+        <w:rPr>
+          <w:rFonts w:ascii="Cambria" w:hAnsi="Cambria"/>
+          <w:lang w:val="es-ES"/>
+        </w:rPr>
+        <w:t>Instance</w:t>
+      </w:r>
+      <w:proofErr w:type="spellEnd"/>
+      <w:r>
+        <w:rPr>
+          <w:rFonts w:ascii="Cambria" w:hAnsi="Cambria"/>
+          <w:lang w:val="es-ES"/>
+        </w:rPr>
+        <w:t xml:space="preserve"> </w:t>
+      </w:r>
+      <w:proofErr w:type="spellStart"/>
+      <w:r>
+        <w:rPr>
+          <w:rFonts w:ascii="Cambria" w:hAnsi="Cambria"/>
+          <w:lang w:val="es-ES"/>
+        </w:rPr>
+        <w:t>Details</w:t>
+      </w:r>
+      <w:proofErr w:type="spellEnd"/>
+      <w:r>
+        <w:rPr>
+          <w:rFonts w:ascii="Cambria" w:hAnsi="Cambria"/>
+          <w:lang w:val="es-ES"/>
+        </w:rPr>
+        <w:t xml:space="preserve"> </w:t>
+      </w:r>
+    </w:p>
+    <w:p>
+      <w:pPr>
+        <w:jc w:val="both"/>
+        <w:rPr>
+          <w:rFonts w:ascii="Cambria" w:hAnsi="Cambria"/>
+          <w:lang w:val="es-ES"/>
+        </w:rPr>
+      </w:pPr>
+      <w:bookmarkStart w:id="0" w:name="_Hlk96970681"/>
+      <w:r>
+        <w:rPr>
+          <w:rFonts w:ascii="Cambria" w:hAnsi="Cambria"/>
+          <w:lang w:val="es-ES"/>
+        </w:rPr>
+        <w:t xml:space="preserve">En este paso se deja igual la configuración de la instancia y dar </w:t>
+      </w:r>
+      <w:proofErr w:type="spellStart"/>
+      <w:r>
+        <w:rPr>
+          <w:rFonts w:ascii="Cambria" w:hAnsi="Cambria"/>
+          <w:lang w:val="es-ES"/>
+        </w:rPr>
+        <w:t>click</w:t>
+      </w:r>
+      <w:proofErr w:type="spellEnd"/>
+      <w:r>
+        <w:rPr>
+          <w:rFonts w:ascii="Cambria" w:hAnsi="Cambria"/>
+          <w:lang w:val="es-ES"/>
+        </w:rPr>
+        <w:t xml:space="preserve"> en Next</w:t>
+      </w:r>
+    </w:p>
+    <w:bookmarkEnd w:id="0"/>
+    <w:p>
+      <w:pPr>
+        <w:jc w:val="both"/>
+        <w:rPr>
+          <w:rFonts w:ascii="Cambria" w:hAnsi="Cambria"/>
+          <w:lang w:val="es-ES"/>
+        </w:rPr>
+      </w:pPr>
+      <w:r>
+        <w:rPr>
+          <w:rFonts w:ascii="Cambria" w:hAnsi="Cambria"/>
+          <w:lang w:val="es-ES"/>
+        </w:rPr>
+        <w:drawing>
+          <wp:inline distT="0" distB="0" distL="0" distR="0" wp14:anchorId="1F5517AD" wp14:editId="16249963">
+            <wp:extent cx="5612130" cy="2943225"/>
+            <wp:effectExtent l="0" t="0" r="7620" b="9525"/>
+            <wp:docPr id="6" name="Imagen 6" descr="Una captura de pantalla de una computadora&#10;&#10;Descripción generada automáticamente"/>
+            <wp:cNvGraphicFramePr>
+              <a:graphicFrameLocks xmlns:a="http://schemas.openxmlformats.org/drawingml/2006/main" noChangeAspect="1"/>
+            </wp:cNvGraphicFramePr>
+            <a:graphic xmlns:a="http://schemas.openxmlformats.org/drawingml/2006/main">
+              <a:graphicData uri="http://schemas.openxmlformats.org/drawingml/2006/picture">
+                <pic:pic xmlns:pic="http://schemas.openxmlformats.org/drawingml/2006/picture">
+                  <pic:nvPicPr>
+                    <pic:cNvPr id="6" name="Imagen 6" descr="Una captura de pantalla de una computadora&#10;&#10;Descripción generada automáticamente"/>
+                    <pic:cNvPicPr/>
+                  </pic:nvPicPr>
+                  <pic:blipFill>
+                    <a:blip r:embed="rId8"/>
+                    <a:stretch>
+                      <a:fillRect/>
+                    </a:stretch>
+                  </pic:blipFill>
+                  <pic:spPr>
+                    <a:xfrm>
+                      <a:off x="0" y="0"/>
+                      <a:ext cx="5612130" cy="2943225"/>
+                    </a:xfrm>
+                    <a:prstGeom prst="rect">
+                      <a:avLst/>
+                    </a:prstGeom>
+                  </pic:spPr>
+                </pic:pic>
+              </a:graphicData>
+            </a:graphic>
+          </wp:inline>
+        </w:drawing>
+      </w:r>
+    </w:p>
+    <w:p>
+      <w:pPr>
+        <w:jc w:val="both"/>
+        <w:rPr>
+          <w:rFonts w:ascii="Cambria" w:hAnsi="Cambria"/>
+          <w:lang w:val="es-ES"/>
+        </w:rPr>
+      </w:pPr>
+      <w:r>
+        <w:rPr>
+          <w:rFonts w:ascii="Cambria" w:hAnsi="Cambria"/>
+          <w:lang w:val="es-ES"/>
+        </w:rPr>
+        <w:t xml:space="preserve">4. </w:t>
+      </w:r>
+      <w:proofErr w:type="spellStart"/>
+      <w:r>
+        <w:rPr>
+          <w:rFonts w:ascii="Cambria" w:hAnsi="Cambria"/>
+          <w:lang w:val="es-ES"/>
+        </w:rPr>
+        <w:t>Add</w:t>
+      </w:r>
+      <w:proofErr w:type="spellEnd"/>
+      <w:r>
+        <w:rPr>
+          <w:rFonts w:ascii="Cambria" w:hAnsi="Cambria"/>
+          <w:lang w:val="es-ES"/>
+        </w:rPr>
+        <w:t xml:space="preserve"> Storage</w:t>
+      </w:r>
+    </w:p>
+    <w:p>
+      <w:pPr>
+        <w:jc w:val="both"/>
+        <w:rPr>
+          <w:rFonts w:ascii="Cambria" w:hAnsi="Cambria"/>
+          <w:lang w:val="es-ES"/>
+        </w:rPr>
+      </w:pPr>
+      <w:r>
+        <w:rPr>
+          <w:rFonts w:ascii="Cambria" w:hAnsi="Cambria"/>
+          <w:lang w:val="es-ES"/>
+        </w:rPr>
+        <w:t>En</w:t>
+      </w:r>
+      <w:r>
+        <w:rPr>
+          <w:rFonts w:ascii="Cambria" w:hAnsi="Cambria"/>
+          <w:lang w:val="es-ES"/>
+        </w:rPr>
+        <w:t xml:space="preserve"> la capacidad de la máquina</w:t>
+      </w:r>
+      <w:r>
+        <w:rPr>
+          <w:rFonts w:ascii="Cambria" w:hAnsi="Cambria"/>
+          <w:lang w:val="es-ES"/>
+        </w:rPr>
+        <w:t xml:space="preserve"> </w:t>
+      </w:r>
+      <w:r>
+        <w:rPr>
+          <w:rFonts w:ascii="Cambria" w:hAnsi="Cambria"/>
+          <w:lang w:val="es-ES"/>
+        </w:rPr>
+        <w:t>dar un valor de 10GB</w:t>
+      </w:r>
+      <w:r>
+        <w:rPr>
+          <w:rFonts w:ascii="Cambria" w:hAnsi="Cambria"/>
+          <w:lang w:val="es-ES"/>
+        </w:rPr>
+        <w:t xml:space="preserve"> </w:t>
+      </w:r>
+      <w:r>
+        <w:rPr>
+          <w:rFonts w:ascii="Cambria" w:hAnsi="Cambria"/>
+          <w:lang w:val="es-ES"/>
+        </w:rPr>
+        <w:t>y luego en Next</w:t>
+      </w:r>
+    </w:p>
+    <w:p>
+      <w:pPr>
+        <w:jc w:val="both"/>
+        <w:rPr>
+          <w:rFonts w:ascii="Cambria" w:hAnsi="Cambria"/>
+          <w:lang w:val="es-ES"/>
+        </w:rPr>
+      </w:pPr>
+      <w:r>
+        <w:rPr>
+          <w:rFonts w:ascii="Cambria" w:hAnsi="Cambria"/>
+          <w:lang w:val="es-ES"/>
+        </w:rPr>
+        <w:drawing>
+          <wp:inline distT="0" distB="0" distL="0" distR="0" wp14:anchorId="1439613C" wp14:editId="052704E1">
+            <wp:extent cx="5612130" cy="2946400"/>
+            <wp:effectExtent l="0" t="0" r="7620" b="6350"/>
+            <wp:docPr id="7" name="Imagen 7" descr="Captura de pantalla de computadora&#10;&#10;Descripción generada automáticamente"/>
+            <wp:cNvGraphicFramePr>
+              <a:graphicFrameLocks xmlns:a="http://schemas.openxmlformats.org/drawingml/2006/main" noChangeAspect="1"/>
+            </wp:cNvGraphicFramePr>
+            <a:graphic xmlns:a="http://schemas.openxmlformats.org/drawingml/2006/main">
+              <a:graphicData uri="http://schemas.openxmlformats.org/drawingml/2006/picture">
+                <pic:pic xmlns:pic="http://schemas.openxmlformats.org/drawingml/2006/picture">
+                  <pic:nvPicPr>
+                    <pic:cNvPr id="7" name="Imagen 7" descr="Captura de pantalla de computadora&#10;&#10;Descripción generada automáticamente"/>
+                    <pic:cNvPicPr/>
+                  </pic:nvPicPr>
+                  <pic:blipFill>
+                    <a:blip r:embed="rId9"/>
+                    <a:stretch>
+                      <a:fillRect/>
+                    </a:stretch>
+                  </pic:blipFill>
+                  <pic:spPr>
+                    <a:xfrm>
+                      <a:off x="0" y="0"/>
+                      <a:ext cx="5612130" cy="2946400"/>
+                    </a:xfrm>
+                    <a:prstGeom prst="rect">
+                      <a:avLst/>
+                    </a:prstGeom>
+                  </pic:spPr>
+                </pic:pic>
+              </a:graphicData>
+            </a:graphic>
+          </wp:inline>
+        </w:drawing>
+      </w:r>
+    </w:p>
+    <w:p>
+      <w:pPr>
+        <w:jc w:val="both"/>
+        <w:rPr>
+          <w:rFonts w:ascii="Cambria" w:hAnsi="Cambria"/>
+          <w:lang w:val="es-ES"/>
+        </w:rPr>
+      </w:pPr>
+    </w:p>
+    <w:p>
+      <w:pPr>
+        <w:jc w:val="both"/>
+        <w:rPr>
+          <w:rFonts w:ascii="Cambria" w:hAnsi="Cambria"/>
+          <w:lang w:val="es-ES"/>
+        </w:rPr>
+      </w:pPr>
+    </w:p>
+    <w:p>
+      <w:pPr>
+        <w:jc w:val="both"/>
+        <w:rPr>
+          <w:rFonts w:ascii="Cambria" w:hAnsi="Cambria"/>
+          <w:lang w:val="es-ES"/>
+        </w:rPr>
+      </w:pPr>
+    </w:p>
+    <w:p>
+      <w:pPr>
+        <w:jc w:val="both"/>
+        <w:rPr>
+          <w:rFonts w:ascii="Cambria" w:hAnsi="Cambria"/>
+          <w:lang w:val="es-ES"/>
+        </w:rPr>
+      </w:pPr>
+    </w:p>
+    <w:p>
+      <w:pPr>
+        <w:jc w:val="both"/>
+        <w:rPr>
+          <w:rFonts w:ascii="Cambria" w:hAnsi="Cambria"/>
+          <w:lang w:val="es-ES"/>
+        </w:rPr>
+      </w:pPr>
+      <w:r>
+        <w:rPr>
+          <w:rFonts w:ascii="Cambria" w:hAnsi="Cambria"/>
+          <w:lang w:val="es-ES"/>
+        </w:rPr>
+        <w:lastRenderedPageBreak/>
+        <w:t xml:space="preserve">5. </w:t>
+      </w:r>
+      <w:proofErr w:type="spellStart"/>
+      <w:r>
+        <w:rPr>
+          <w:rFonts w:ascii="Cambria" w:hAnsi="Cambria"/>
+          <w:lang w:val="es-ES"/>
+        </w:rPr>
+        <w:t>Add</w:t>
+      </w:r>
+      <w:proofErr w:type="spellEnd"/>
+      <w:r>
+        <w:rPr>
+          <w:rFonts w:ascii="Cambria" w:hAnsi="Cambria"/>
+          <w:lang w:val="es-ES"/>
+        </w:rPr>
+        <w:t xml:space="preserve"> Tags</w:t>
+      </w:r>
+    </w:p>
+    <w:p>
+      <w:pPr>
+        <w:jc w:val="both"/>
+        <w:rPr>
+          <w:rFonts w:ascii="Cambria" w:hAnsi="Cambria"/>
+          <w:lang w:val="es-ES"/>
+        </w:rPr>
+      </w:pPr>
+      <w:r>
+        <w:rPr>
+          <w:rFonts w:ascii="Cambria" w:hAnsi="Cambria"/>
+          <w:lang w:val="es-ES"/>
+        </w:rPr>
+        <w:t xml:space="preserve">En este paso se deja igual la configuración de la instancia y dar </w:t>
+      </w:r>
+      <w:proofErr w:type="spellStart"/>
+      <w:r>
+        <w:rPr>
+          <w:rFonts w:ascii="Cambria" w:hAnsi="Cambria"/>
+          <w:lang w:val="es-ES"/>
+        </w:rPr>
+        <w:t>click</w:t>
+      </w:r>
+      <w:proofErr w:type="spellEnd"/>
+      <w:r>
+        <w:rPr>
+          <w:rFonts w:ascii="Cambria" w:hAnsi="Cambria"/>
+          <w:lang w:val="es-ES"/>
+        </w:rPr>
+        <w:t xml:space="preserve"> en Next</w:t>
+      </w:r>
+    </w:p>
+    <w:p>
+      <w:pPr>
+        <w:jc w:val="both"/>
+        <w:rPr>
+          <w:rFonts w:ascii="Cambria" w:hAnsi="Cambria"/>
+          <w:lang w:val="es-ES"/>
+        </w:rPr>
+      </w:pPr>
+      <w:r>
+        <w:rPr>
+          <w:rFonts w:ascii="Cambria" w:hAnsi="Cambria"/>
+          <w:lang w:val="es-ES"/>
+        </w:rPr>
+        <w:drawing>
+          <wp:inline distT="0" distB="0" distL="0" distR="0" wp14:anchorId="2D546A3E" wp14:editId="104898E5">
+            <wp:extent cx="5612130" cy="2946400"/>
+            <wp:effectExtent l="0" t="0" r="7620" b="6350"/>
+            <wp:docPr id="8" name="Imagen 8" descr="Captura de pantalla de computadora&#10;&#10;Descripción generada automáticamente"/>
+            <wp:cNvGraphicFramePr>
+              <a:graphicFrameLocks xmlns:a="http://schemas.openxmlformats.org/drawingml/2006/main" noChangeAspect="1"/>
+            </wp:cNvGraphicFramePr>
+            <a:graphic xmlns:a="http://schemas.openxmlformats.org/drawingml/2006/main">
+              <a:graphicData uri="http://schemas.openxmlformats.org/drawingml/2006/picture">
+                <pic:pic xmlns:pic="http://schemas.openxmlformats.org/drawingml/2006/picture">
+                  <pic:nvPicPr>
+                    <pic:cNvPr id="8" name="Imagen 8" descr="Captura de pantalla de computadora&#10;&#10;Descripción generada automáticamente"/>
+                    <pic:cNvPicPr/>
+                  </pic:nvPicPr>
+                  <pic:blipFill>
+                    <a:blip r:embed="rId10"/>
+                    <a:stretch>
+                      <a:fillRect/>
+                    </a:stretch>
+                  </pic:blipFill>
+                  <pic:spPr>
+                    <a:xfrm>
+                      <a:off x="0" y="0"/>
+                      <a:ext cx="5612130" cy="2946400"/>
+                    </a:xfrm>
+                    <a:prstGeom prst="rect">
+                      <a:avLst/>
+                    </a:prstGeom>
+                  </pic:spPr>
+                </pic:pic>
+              </a:graphicData>
+            </a:graphic>
+          </wp:inline>
+        </w:drawing>
+      </w:r>
+    </w:p>
+    <w:p>
+      <w:pPr>
+        <w:jc w:val="both"/>
+        <w:rPr>
+          <w:rFonts w:ascii="Cambria" w:hAnsi="Cambria"/>
+          <w:lang w:val="es-ES"/>
+        </w:rPr>
+      </w:pPr>
+    </w:p>
+    <w:p>
+      <w:pPr>
+        <w:jc w:val="both"/>
+        <w:rPr>
+          <w:rFonts w:ascii="Cambria" w:hAnsi="Cambria"/>
+          <w:b/>
+          <w:bCs/>
+          <w:lang w:val="es-ES"/>
+        </w:rPr>
+      </w:pPr>
+      <w:r>
+        <w:rPr>
+          <w:rFonts w:ascii="Cambria" w:hAnsi="Cambria"/>
+          <w:b/>
+          <w:bCs/>
+          <w:lang w:val="es-ES"/>
+        </w:rPr>
+        <w:t>CONFIGURACIÓN SEGURITY GROUP</w:t>
+      </w:r>
+    </w:p>
+    <w:p>
+      <w:pPr>
+        <w:jc w:val="both"/>
+        <w:rPr>
+          <w:rFonts w:ascii="Cambria" w:hAnsi="Cambria"/>
+          <w:lang w:val="es-ES"/>
+        </w:rPr>
+      </w:pPr>
+      <w:r>
+        <w:rPr>
+          <w:rFonts w:ascii="Cambria" w:hAnsi="Cambria"/>
+          <w:lang w:val="es-ES"/>
+        </w:rPr>
+        <w:t xml:space="preserve">6. Configure Security </w:t>
+      </w:r>
+      <w:proofErr w:type="spellStart"/>
+      <w:r>
+        <w:rPr>
+          <w:rFonts w:ascii="Cambria" w:hAnsi="Cambria"/>
+          <w:lang w:val="es-ES"/>
+        </w:rPr>
+        <w:t>Group</w:t>
+      </w:r>
+      <w:proofErr w:type="spellEnd"/>
+      <w:r>
+        <w:rPr>
+          <w:rFonts w:ascii="Cambria" w:hAnsi="Cambria"/>
+          <w:lang w:val="es-ES"/>
+        </w:rPr>
+        <w:t xml:space="preserve"> </w:t>
+      </w:r>
+    </w:p>
+    <w:p>
+      <w:pPr>
+        <w:jc w:val="both"/>
+        <w:rPr>
+          <w:rFonts w:ascii="Cambria" w:hAnsi="Cambria"/>
+          <w:lang w:val="es-ES"/>
+        </w:rPr>
+      </w:pPr>
+      <w:r>
+        <w:rPr>
+          <w:rFonts w:ascii="Cambria" w:hAnsi="Cambria"/>
+          <w:lang w:val="es-ES"/>
+        </w:rPr>
+        <w:t>En este paso se</w:t>
+      </w:r>
+      <w:r>
+        <w:rPr>
+          <w:rFonts w:ascii="Cambria" w:hAnsi="Cambria"/>
+          <w:lang w:val="es-ES"/>
+        </w:rPr>
+        <w:t xml:space="preserve"> crea y se configura el grupo de seguridad, para esto se deja marcada la opción “</w:t>
+      </w:r>
+      <w:proofErr w:type="spellStart"/>
+      <w:r>
+        <w:rPr>
+          <w:rFonts w:ascii="Cambria" w:hAnsi="Cambria"/>
+          <w:lang w:val="es-ES"/>
+        </w:rPr>
+        <w:t>Create</w:t>
+      </w:r>
+      <w:proofErr w:type="spellEnd"/>
+      <w:r>
+        <w:rPr>
+          <w:rFonts w:ascii="Cambria" w:hAnsi="Cambria"/>
+          <w:lang w:val="es-ES"/>
+        </w:rPr>
+        <w:t xml:space="preserve"> a new </w:t>
+      </w:r>
+      <w:proofErr w:type="spellStart"/>
+      <w:r>
+        <w:rPr>
+          <w:rFonts w:ascii="Cambria" w:hAnsi="Cambria"/>
+          <w:lang w:val="es-ES"/>
+        </w:rPr>
+        <w:t>security</w:t>
+      </w:r>
+      <w:proofErr w:type="spellEnd"/>
+      <w:r>
+        <w:rPr>
+          <w:rFonts w:ascii="Cambria" w:hAnsi="Cambria"/>
+          <w:lang w:val="es-ES"/>
+        </w:rPr>
+        <w:t xml:space="preserve"> </w:t>
+      </w:r>
+      <w:proofErr w:type="spellStart"/>
+      <w:r>
+        <w:rPr>
+          <w:rFonts w:ascii="Cambria" w:hAnsi="Cambria"/>
+          <w:lang w:val="es-ES"/>
+        </w:rPr>
+        <w:t>group</w:t>
+      </w:r>
+      <w:proofErr w:type="spellEnd"/>
+      <w:r>
+        <w:rPr>
+          <w:rFonts w:ascii="Cambria" w:hAnsi="Cambria"/>
+          <w:lang w:val="es-ES"/>
+        </w:rPr>
+        <w:t xml:space="preserve">”, </w:t>
+      </w:r>
+      <w:r>
+        <w:rPr>
+          <w:rFonts w:ascii="Cambria" w:hAnsi="Cambria"/>
+          <w:lang w:val="es-ES"/>
+        </w:rPr>
+        <w:t>se</w:t>
+      </w:r>
+      <w:r>
+        <w:rPr>
+          <w:rFonts w:ascii="Cambria" w:hAnsi="Cambria"/>
+          <w:lang w:val="es-ES"/>
+        </w:rPr>
+        <w:t xml:space="preserve"> modificar el nombre y dar c</w:t>
+      </w:r>
+      <w:proofErr w:type="spellStart"/>
+      <w:r>
+        <w:rPr>
+          <w:rFonts w:ascii="Cambria" w:hAnsi="Cambria"/>
+          <w:lang w:val="es-ES"/>
+        </w:rPr>
+        <w:t>lick</w:t>
+      </w:r>
+      <w:proofErr w:type="spellEnd"/>
+      <w:r>
+        <w:rPr>
+          <w:rFonts w:ascii="Cambria" w:hAnsi="Cambria"/>
+          <w:lang w:val="es-ES"/>
+        </w:rPr>
+        <w:t xml:space="preserve"> en “</w:t>
+      </w:r>
+      <w:proofErr w:type="spellStart"/>
+      <w:r>
+        <w:rPr>
+          <w:rFonts w:ascii="Cambria" w:hAnsi="Cambria"/>
+          <w:lang w:val="es-ES"/>
+        </w:rPr>
+        <w:t>Review</w:t>
+      </w:r>
+      <w:proofErr w:type="spellEnd"/>
+      <w:r>
+        <w:rPr>
+          <w:rFonts w:ascii="Cambria" w:hAnsi="Cambria"/>
+          <w:lang w:val="es-ES"/>
+        </w:rPr>
+        <w:t xml:space="preserve"> and </w:t>
+      </w:r>
+      <w:proofErr w:type="spellStart"/>
+      <w:r>
+        <w:rPr>
+          <w:rFonts w:ascii="Cambria" w:hAnsi="Cambria"/>
+          <w:lang w:val="es-ES"/>
+        </w:rPr>
+        <w:t>Launch</w:t>
+      </w:r>
+      <w:proofErr w:type="spellEnd"/>
+      <w:r>
+        <w:rPr>
+          <w:rFonts w:ascii="Cambria" w:hAnsi="Cambria"/>
+          <w:lang w:val="es-ES"/>
+        </w:rPr>
+        <w:t>”</w:t>
+      </w:r>
+    </w:p>
+    <w:p>
+      <w:pPr>
+        <w:jc w:val="both"/>
+        <w:rPr>
+          <w:rFonts w:ascii="Cambria" w:hAnsi="Cambria"/>
+          <w:lang w:val="es-ES"/>
+        </w:rPr>
+      </w:pPr>
+      <w:r>
+        <w:rPr>
+          <w:rFonts w:ascii="Cambria" w:hAnsi="Cambria"/>
+          <w:lang w:val="es-ES"/>
+        </w:rPr>
+        <w:drawing>
+          <wp:inline distT="0" distB="0" distL="0" distR="0" wp14:anchorId="659490AF" wp14:editId="39BBBE59">
+            <wp:extent cx="5612130" cy="2955290"/>
+            <wp:effectExtent l="0" t="0" r="7620" b="0"/>
+            <wp:docPr id="9" name="Imagen 9" descr="Una captura de pantalla de una computadora&#10;&#10;Descripción generada automáticamente"/>
+            <wp:cNvGraphicFramePr>
+              <a:graphicFrameLocks xmlns:a="http://schemas.openxmlformats.org/drawingml/2006/main" noChangeAspect="1"/>
+            </wp:cNvGraphicFramePr>
+            <a:graphic xmlns:a="http://schemas.openxmlformats.org/drawingml/2006/main">
+              <a:graphicData uri="http://schemas.openxmlformats.org/drawingml/2006/picture">
+                <pic:pic xmlns:pic="http://schemas.openxmlformats.org/drawingml/2006/picture">
+                  <pic:nvPicPr>
+                    <pic:cNvPr id="9" name="Imagen 9" descr="Una captura de pantalla de una computadora&#10;&#10;Descripción generada automáticamente"/>
+                    <pic:cNvPicPr/>
+                  </pic:nvPicPr>
+                  <pic:blipFill>
+                    <a:blip r:embed="rId11"/>
+                    <a:stretch>
+                      <a:fillRect/>
+                    </a:stretch>
+                  </pic:blipFill>
+                  <pic:spPr>
+                    <a:xfrm>
+                      <a:off x="0" y="0"/>
+                      <a:ext cx="5612130" cy="2955290"/>
+                    </a:xfrm>
+                    <a:prstGeom prst="rect">
+                      <a:avLst/>
+                    </a:prstGeom>
+                  </pic:spPr>
+                </pic:pic>
+              </a:graphicData>
+            </a:graphic>
+          </wp:inline>
+        </w:drawing>
       </w:r>
     </w:p>
     <w:sectPr>

</xml_diff>

<commit_message>
Configuración de puertos del segurity group y comando htop
</commit_message>
<xml_diff>
--- a/TALLER EVALUATIVOC AWS.docx
+++ b/TALLER EVALUATIVOC AWS.docx
@@ -130,6 +130,7 @@
       <w:r>
         <w:rPr>
           <w:rFonts w:ascii="Cambria" w:hAnsi="Cambria"/>
+          <w:noProof/>
           <w:lang w:val="es-ES"/>
         </w:rPr>
         <w:drawing>
@@ -201,6 +202,7 @@
         <w:t xml:space="preserve"> y luego dar </w:t>
       </w:r>
       <w:proofErr w:type="spellStart"/>
+      <w:proofErr w:type="gramStart"/>
       <w:r>
         <w:rPr>
           <w:rFonts w:ascii="Cambria" w:hAnsi="Cambria"/>
@@ -209,6 +211,7 @@
         <w:t>click</w:t>
       </w:r>
       <w:proofErr w:type="spellEnd"/>
+      <w:proofErr w:type="gramEnd"/>
       <w:r>
         <w:rPr>
           <w:rFonts w:ascii="Cambria" w:hAnsi="Cambria"/>
@@ -253,6 +256,7 @@
       <w:r>
         <w:rPr>
           <w:rFonts w:ascii="Cambria" w:hAnsi="Cambria"/>
+          <w:noProof/>
           <w:lang w:val="es-ES"/>
         </w:rPr>
         <w:drawing>
@@ -325,6 +329,7 @@
         <w:t xml:space="preserve"> </w:t>
       </w:r>
       <w:proofErr w:type="spellStart"/>
+      <w:proofErr w:type="gramStart"/>
       <w:r>
         <w:rPr>
           <w:rFonts w:ascii="Cambria" w:hAnsi="Cambria"/>
@@ -338,7 +343,15 @@
           <w:rFonts w:ascii="Cambria" w:hAnsi="Cambria"/>
           <w:lang w:val="es-ES"/>
         </w:rPr>
-        <w:t xml:space="preserve"> Amazon Machine </w:t>
+        <w:t xml:space="preserve"> Amazon</w:t>
+      </w:r>
+      <w:proofErr w:type="gramEnd"/>
+      <w:r>
+        <w:rPr>
+          <w:rFonts w:ascii="Cambria" w:hAnsi="Cambria"/>
+          <w:lang w:val="es-ES"/>
+        </w:rPr>
+        <w:t xml:space="preserve"> Machine </w:t>
       </w:r>
       <w:proofErr w:type="spellStart"/>
       <w:r>
@@ -400,6 +413,7 @@
       <w:r>
         <w:rPr>
           <w:rFonts w:ascii="Cambria" w:hAnsi="Cambria"/>
+          <w:noProof/>
           <w:lang w:val="es-ES"/>
         </w:rPr>
         <w:drawing>
@@ -539,7 +553,23 @@
           <w:rFonts w:ascii="Cambria" w:hAnsi="Cambria"/>
           <w:lang w:val="es-ES"/>
         </w:rPr>
-        <w:t xml:space="preserve">se escoge del tipo t2.micro, también Free </w:t>
+        <w:t>se escoge del tipo t</w:t>
+      </w:r>
+      <w:proofErr w:type="gramStart"/>
+      <w:r>
+        <w:rPr>
+          <w:rFonts w:ascii="Cambria" w:hAnsi="Cambria"/>
+          <w:lang w:val="es-ES"/>
+        </w:rPr>
+        <w:t>2.micro</w:t>
+      </w:r>
+      <w:proofErr w:type="gramEnd"/>
+      <w:r>
+        <w:rPr>
+          <w:rFonts w:ascii="Cambria" w:hAnsi="Cambria"/>
+          <w:lang w:val="es-ES"/>
+        </w:rPr>
+        <w:t xml:space="preserve">, también Free </w:t>
       </w:r>
       <w:proofErr w:type="spellStart"/>
       <w:r>
@@ -569,6 +599,7 @@
       <w:r>
         <w:rPr>
           <w:rFonts w:ascii="Cambria" w:hAnsi="Cambria"/>
+          <w:noProof/>
           <w:lang w:val="es-ES"/>
         </w:rPr>
         <w:drawing>
@@ -683,6 +714,7 @@
         <w:t xml:space="preserve">En este paso se deja igual la configuración de la instancia y dar </w:t>
       </w:r>
       <w:proofErr w:type="spellStart"/>
+      <w:proofErr w:type="gramStart"/>
       <w:r>
         <w:rPr>
           <w:rFonts w:ascii="Cambria" w:hAnsi="Cambria"/>
@@ -691,6 +723,7 @@
         <w:t>click</w:t>
       </w:r>
       <w:proofErr w:type="spellEnd"/>
+      <w:proofErr w:type="gramEnd"/>
       <w:r>
         <w:rPr>
           <w:rFonts w:ascii="Cambria" w:hAnsi="Cambria"/>
@@ -711,6 +744,7 @@
       <w:r>
         <w:rPr>
           <w:rFonts w:ascii="Cambria" w:hAnsi="Cambria"/>
+          <w:noProof/>
           <w:lang w:val="es-ES"/>
         </w:rPr>
         <w:drawing>
@@ -844,6 +878,7 @@
       <w:r>
         <w:rPr>
           <w:rFonts w:ascii="Cambria" w:hAnsi="Cambria"/>
+          <w:noProof/>
           <w:lang w:val="es-ES"/>
         </w:rPr>
         <w:drawing>
@@ -968,6 +1003,7 @@
         <w:t xml:space="preserve">En este paso se deja igual la configuración de la instancia y dar </w:t>
       </w:r>
       <w:proofErr w:type="spellStart"/>
+      <w:proofErr w:type="gramStart"/>
       <w:r>
         <w:rPr>
           <w:rFonts w:ascii="Cambria" w:hAnsi="Cambria"/>
@@ -976,6 +1012,7 @@
         <w:t>click</w:t>
       </w:r>
       <w:proofErr w:type="spellEnd"/>
+      <w:proofErr w:type="gramEnd"/>
       <w:r>
         <w:rPr>
           <w:rFonts w:ascii="Cambria" w:hAnsi="Cambria"/>
@@ -995,6 +1032,7 @@
       <w:r>
         <w:rPr>
           <w:rFonts w:ascii="Cambria" w:hAnsi="Cambria"/>
+          <w:noProof/>
           <w:lang w:val="es-ES"/>
         </w:rPr>
         <w:drawing>
@@ -1177,17 +1215,19 @@
           <w:rFonts w:ascii="Cambria" w:hAnsi="Cambria"/>
           <w:lang w:val="es-ES"/>
         </w:rPr>
-        <w:t xml:space="preserve"> modificar el nombre y dar c</w:t>
-      </w:r>
-      <w:proofErr w:type="spellStart"/>
-      <w:r>
-        <w:rPr>
-          <w:rFonts w:ascii="Cambria" w:hAnsi="Cambria"/>
-          <w:lang w:val="es-ES"/>
-        </w:rPr>
-        <w:t>lick</w:t>
-      </w:r>
-      <w:proofErr w:type="spellEnd"/>
+        <w:t xml:space="preserve"> modificar el nombre y dar </w:t>
+      </w:r>
+      <w:proofErr w:type="spellStart"/>
+      <w:proofErr w:type="gramStart"/>
+      <w:r>
+        <w:rPr>
+          <w:rFonts w:ascii="Cambria" w:hAnsi="Cambria"/>
+          <w:lang w:val="es-ES"/>
+        </w:rPr>
+        <w:t>click</w:t>
+      </w:r>
+      <w:proofErr w:type="spellEnd"/>
+      <w:proofErr w:type="gramEnd"/>
       <w:r>
         <w:rPr>
           <w:rFonts w:ascii="Cambria" w:hAnsi="Cambria"/>
@@ -1239,6 +1279,7 @@
       <w:r>
         <w:rPr>
           <w:rFonts w:ascii="Cambria" w:hAnsi="Cambria"/>
+          <w:noProof/>
           <w:lang w:val="es-ES"/>
         </w:rPr>
         <w:drawing>
@@ -1277,6 +1318,1960 @@
           </wp:inline>
         </w:drawing>
       </w:r>
+    </w:p>
+    <w:p>
+      <w:pPr>
+        <w:jc w:val="both"/>
+        <w:rPr>
+          <w:rFonts w:ascii="Cambria" w:hAnsi="Cambria"/>
+          <w:lang w:val="es-ES"/>
+        </w:rPr>
+      </w:pPr>
+    </w:p>
+    <w:p>
+      <w:pPr>
+        <w:jc w:val="both"/>
+        <w:rPr>
+          <w:rFonts w:ascii="Cambria" w:hAnsi="Cambria"/>
+          <w:lang w:val="es-ES"/>
+        </w:rPr>
+      </w:pPr>
+      <w:r>
+        <w:rPr>
+          <w:rFonts w:ascii="Cambria" w:hAnsi="Cambria"/>
+          <w:lang w:val="es-ES"/>
+        </w:rPr>
+        <w:lastRenderedPageBreak/>
+        <w:t xml:space="preserve">7. </w:t>
+      </w:r>
+      <w:proofErr w:type="spellStart"/>
+      <w:r>
+        <w:rPr>
+          <w:rFonts w:ascii="Cambria" w:hAnsi="Cambria"/>
+          <w:lang w:val="es-ES"/>
+        </w:rPr>
+        <w:t>Review</w:t>
+      </w:r>
+      <w:proofErr w:type="spellEnd"/>
+      <w:r>
+        <w:rPr>
+          <w:rFonts w:ascii="Cambria" w:hAnsi="Cambria"/>
+          <w:lang w:val="es-ES"/>
+        </w:rPr>
+        <w:t xml:space="preserve"> </w:t>
+      </w:r>
+      <w:proofErr w:type="spellStart"/>
+      <w:r>
+        <w:rPr>
+          <w:rFonts w:ascii="Cambria" w:hAnsi="Cambria"/>
+          <w:lang w:val="es-ES"/>
+        </w:rPr>
+        <w:t>Instance</w:t>
+      </w:r>
+      <w:proofErr w:type="spellEnd"/>
+      <w:r>
+        <w:rPr>
+          <w:rFonts w:ascii="Cambria" w:hAnsi="Cambria"/>
+          <w:lang w:val="es-ES"/>
+        </w:rPr>
+        <w:t xml:space="preserve"> </w:t>
+      </w:r>
+      <w:proofErr w:type="spellStart"/>
+      <w:r>
+        <w:rPr>
+          <w:rFonts w:ascii="Cambria" w:hAnsi="Cambria"/>
+          <w:lang w:val="es-ES"/>
+        </w:rPr>
+        <w:t>Launch</w:t>
+      </w:r>
+      <w:proofErr w:type="spellEnd"/>
+      <w:r>
+        <w:rPr>
+          <w:rFonts w:ascii="Cambria" w:hAnsi="Cambria"/>
+          <w:lang w:val="es-ES"/>
+        </w:rPr>
+        <w:t xml:space="preserve"> </w:t>
+      </w:r>
+    </w:p>
+    <w:p>
+      <w:pPr>
+        <w:jc w:val="both"/>
+        <w:rPr>
+          <w:rFonts w:ascii="Cambria" w:hAnsi="Cambria"/>
+          <w:lang w:val="es-ES"/>
+        </w:rPr>
+      </w:pPr>
+      <w:r>
+        <w:rPr>
+          <w:rFonts w:ascii="Cambria" w:hAnsi="Cambria"/>
+          <w:lang w:val="es-ES"/>
+        </w:rPr>
+        <w:t>En este paso se</w:t>
+      </w:r>
+      <w:r>
+        <w:rPr>
+          <w:rFonts w:ascii="Cambria" w:hAnsi="Cambria"/>
+          <w:lang w:val="es-ES"/>
+        </w:rPr>
+        <w:t xml:space="preserve"> confirma que toda la configuración que se ha realizado sea correcta. </w:t>
+      </w:r>
+      <w:r>
+        <w:rPr>
+          <w:rFonts w:ascii="Cambria" w:hAnsi="Cambria"/>
+          <w:lang w:val="es-ES"/>
+        </w:rPr>
+        <w:t xml:space="preserve">Si no hay ningún </w:t>
+      </w:r>
+      <w:proofErr w:type="spellStart"/>
+      <w:r>
+        <w:rPr>
+          <w:rFonts w:ascii="Cambria" w:hAnsi="Cambria"/>
+          <w:lang w:val="es-ES"/>
+        </w:rPr>
+        <w:t>poblma</w:t>
+      </w:r>
+      <w:proofErr w:type="spellEnd"/>
+      <w:r>
+        <w:rPr>
+          <w:rFonts w:ascii="Cambria" w:hAnsi="Cambria"/>
+          <w:lang w:val="es-ES"/>
+        </w:rPr>
+        <w:t xml:space="preserve"> dar</w:t>
+      </w:r>
+      <w:r>
+        <w:rPr>
+          <w:rFonts w:ascii="Cambria" w:hAnsi="Cambria"/>
+          <w:lang w:val="es-ES"/>
+        </w:rPr>
+        <w:t xml:space="preserve"> </w:t>
+      </w:r>
+      <w:proofErr w:type="spellStart"/>
+      <w:proofErr w:type="gramStart"/>
+      <w:r>
+        <w:rPr>
+          <w:rFonts w:ascii="Cambria" w:hAnsi="Cambria"/>
+          <w:lang w:val="es-ES"/>
+        </w:rPr>
+        <w:t>click</w:t>
+      </w:r>
+      <w:proofErr w:type="spellEnd"/>
+      <w:proofErr w:type="gramEnd"/>
+      <w:r>
+        <w:rPr>
+          <w:rFonts w:ascii="Cambria" w:hAnsi="Cambria"/>
+          <w:lang w:val="es-ES"/>
+        </w:rPr>
+        <w:t xml:space="preserve"> en “</w:t>
+      </w:r>
+      <w:proofErr w:type="spellStart"/>
+      <w:r>
+        <w:rPr>
+          <w:rFonts w:ascii="Cambria" w:hAnsi="Cambria"/>
+          <w:lang w:val="es-ES"/>
+        </w:rPr>
+        <w:t>Launch</w:t>
+      </w:r>
+      <w:proofErr w:type="spellEnd"/>
+      <w:r>
+        <w:rPr>
+          <w:rFonts w:ascii="Cambria" w:hAnsi="Cambria"/>
+          <w:lang w:val="es-ES"/>
+        </w:rPr>
+        <w:t>”</w:t>
+      </w:r>
+    </w:p>
+    <w:p>
+      <w:pPr>
+        <w:jc w:val="both"/>
+        <w:rPr>
+          <w:rFonts w:ascii="Cambria" w:hAnsi="Cambria"/>
+          <w:lang w:val="es-ES"/>
+        </w:rPr>
+      </w:pPr>
+      <w:r>
+        <w:rPr>
+          <w:rFonts w:ascii="Cambria" w:hAnsi="Cambria"/>
+          <w:lang w:val="es-ES"/>
+        </w:rPr>
+        <w:drawing>
+          <wp:inline distT="0" distB="0" distL="0" distR="0" wp14:anchorId="2D866A5B" wp14:editId="7C5EB193">
+            <wp:extent cx="5612130" cy="2952115"/>
+            <wp:effectExtent l="0" t="0" r="7620" b="635"/>
+            <wp:docPr id="2" name="Imagen 2" descr="Interfaz de usuario gráfica&#10;&#10;Descripción generada automáticamente"/>
+            <wp:cNvGraphicFramePr>
+              <a:graphicFrameLocks xmlns:a="http://schemas.openxmlformats.org/drawingml/2006/main" noChangeAspect="1"/>
+            </wp:cNvGraphicFramePr>
+            <a:graphic xmlns:a="http://schemas.openxmlformats.org/drawingml/2006/main">
+              <a:graphicData uri="http://schemas.openxmlformats.org/drawingml/2006/picture">
+                <pic:pic xmlns:pic="http://schemas.openxmlformats.org/drawingml/2006/picture">
+                  <pic:nvPicPr>
+                    <pic:cNvPr id="2" name="Imagen 2" descr="Interfaz de usuario gráfica&#10;&#10;Descripción generada automáticamente"/>
+                    <pic:cNvPicPr/>
+                  </pic:nvPicPr>
+                  <pic:blipFill>
+                    <a:blip r:embed="rId12"/>
+                    <a:stretch>
+                      <a:fillRect/>
+                    </a:stretch>
+                  </pic:blipFill>
+                  <pic:spPr>
+                    <a:xfrm>
+                      <a:off x="0" y="0"/>
+                      <a:ext cx="5612130" cy="2952115"/>
+                    </a:xfrm>
+                    <a:prstGeom prst="rect">
+                      <a:avLst/>
+                    </a:prstGeom>
+                  </pic:spPr>
+                </pic:pic>
+              </a:graphicData>
+            </a:graphic>
+          </wp:inline>
+        </w:drawing>
+      </w:r>
+    </w:p>
+    <w:p>
+      <w:pPr>
+        <w:jc w:val="both"/>
+        <w:rPr>
+          <w:rFonts w:ascii="Cambria" w:hAnsi="Cambria"/>
+          <w:lang w:val="es-ES"/>
+        </w:rPr>
+      </w:pPr>
+      <w:r>
+        <w:rPr>
+          <w:rFonts w:ascii="Cambria" w:hAnsi="Cambria"/>
+          <w:lang w:val="es-ES"/>
+        </w:rPr>
+        <w:t xml:space="preserve">En la nueva ventana se creará la </w:t>
+      </w:r>
+      <w:r>
+        <w:rPr>
+          <w:rFonts w:ascii="Cambria" w:hAnsi="Cambria"/>
+          <w:lang w:val="es-ES"/>
+        </w:rPr>
+        <w:t>llave</w:t>
+      </w:r>
+      <w:r>
+        <w:rPr>
+          <w:rFonts w:ascii="Cambria" w:hAnsi="Cambria"/>
+          <w:lang w:val="es-ES"/>
+        </w:rPr>
+        <w:t xml:space="preserve"> </w:t>
+      </w:r>
+      <w:r>
+        <w:rPr>
+          <w:rFonts w:ascii="Cambria" w:hAnsi="Cambria"/>
+          <w:lang w:val="es-ES"/>
+        </w:rPr>
+        <w:t xml:space="preserve">SSH, se selecciona la opción “Creare a new </w:t>
+      </w:r>
+      <w:proofErr w:type="spellStart"/>
+      <w:r>
+        <w:rPr>
+          <w:rFonts w:ascii="Cambria" w:hAnsi="Cambria"/>
+          <w:lang w:val="es-ES"/>
+        </w:rPr>
+        <w:t>key</w:t>
+      </w:r>
+      <w:proofErr w:type="spellEnd"/>
+      <w:r>
+        <w:rPr>
+          <w:rFonts w:ascii="Cambria" w:hAnsi="Cambria"/>
+          <w:lang w:val="es-ES"/>
+        </w:rPr>
+        <w:t xml:space="preserve"> </w:t>
+      </w:r>
+      <w:proofErr w:type="spellStart"/>
+      <w:r>
+        <w:rPr>
+          <w:rFonts w:ascii="Cambria" w:hAnsi="Cambria"/>
+          <w:lang w:val="es-ES"/>
+        </w:rPr>
+        <w:t>pair</w:t>
+      </w:r>
+      <w:proofErr w:type="spellEnd"/>
+      <w:r>
+        <w:rPr>
+          <w:rFonts w:ascii="Cambria" w:hAnsi="Cambria"/>
+          <w:lang w:val="es-ES"/>
+        </w:rPr>
+        <w:t xml:space="preserve">”, abajo se establece el nombre para la llave y se procede a descargarla dando </w:t>
+      </w:r>
+      <w:proofErr w:type="spellStart"/>
+      <w:proofErr w:type="gramStart"/>
+      <w:r>
+        <w:rPr>
+          <w:rFonts w:ascii="Cambria" w:hAnsi="Cambria"/>
+          <w:lang w:val="es-ES"/>
+        </w:rPr>
+        <w:t>click</w:t>
+      </w:r>
+      <w:proofErr w:type="spellEnd"/>
+      <w:proofErr w:type="gramEnd"/>
+      <w:r>
+        <w:rPr>
+          <w:rFonts w:ascii="Cambria" w:hAnsi="Cambria"/>
+          <w:lang w:val="es-ES"/>
+        </w:rPr>
+        <w:t xml:space="preserve"> en el botón de “</w:t>
+      </w:r>
+      <w:proofErr w:type="spellStart"/>
+      <w:r>
+        <w:rPr>
+          <w:rFonts w:ascii="Cambria" w:hAnsi="Cambria"/>
+          <w:lang w:val="es-ES"/>
+        </w:rPr>
+        <w:t>Download</w:t>
+      </w:r>
+      <w:proofErr w:type="spellEnd"/>
+      <w:r>
+        <w:rPr>
+          <w:rFonts w:ascii="Cambria" w:hAnsi="Cambria"/>
+          <w:lang w:val="es-ES"/>
+        </w:rPr>
+        <w:t xml:space="preserve"> </w:t>
+      </w:r>
+      <w:proofErr w:type="spellStart"/>
+      <w:r>
+        <w:rPr>
+          <w:rFonts w:ascii="Cambria" w:hAnsi="Cambria"/>
+          <w:lang w:val="es-ES"/>
+        </w:rPr>
+        <w:t>key</w:t>
+      </w:r>
+      <w:proofErr w:type="spellEnd"/>
+      <w:r>
+        <w:rPr>
+          <w:rFonts w:ascii="Cambria" w:hAnsi="Cambria"/>
+          <w:lang w:val="es-ES"/>
+        </w:rPr>
+        <w:t xml:space="preserve"> </w:t>
+      </w:r>
+      <w:proofErr w:type="spellStart"/>
+      <w:r>
+        <w:rPr>
+          <w:rFonts w:ascii="Cambria" w:hAnsi="Cambria"/>
+          <w:lang w:val="es-ES"/>
+        </w:rPr>
+        <w:t>pair</w:t>
+      </w:r>
+      <w:proofErr w:type="spellEnd"/>
+      <w:r>
+        <w:rPr>
+          <w:rFonts w:ascii="Cambria" w:hAnsi="Cambria"/>
+          <w:lang w:val="es-ES"/>
+        </w:rPr>
+        <w:t>”</w:t>
+      </w:r>
+    </w:p>
+    <w:p>
+      <w:pPr>
+        <w:jc w:val="both"/>
+        <w:rPr>
+          <w:rFonts w:ascii="Cambria" w:hAnsi="Cambria"/>
+          <w:lang w:val="es-ES"/>
+        </w:rPr>
+      </w:pPr>
+      <w:r>
+        <w:rPr>
+          <w:rFonts w:ascii="Cambria" w:hAnsi="Cambria"/>
+          <w:lang w:val="es-ES"/>
+        </w:rPr>
+        <w:t>Esta será una llave privada que permitirá conectase al servidor</w:t>
+      </w:r>
+      <w:r>
+        <w:rPr>
+          <w:rFonts w:ascii="Cambria" w:hAnsi="Cambria"/>
+          <w:lang w:val="es-ES"/>
+        </w:rPr>
+        <w:t xml:space="preserve"> y no se podrá </w:t>
+      </w:r>
+      <w:r>
+        <w:rPr>
+          <w:rFonts w:ascii="Cambria" w:hAnsi="Cambria"/>
+          <w:lang w:val="es-ES"/>
+        </w:rPr>
+        <w:t xml:space="preserve">descargar nuevamente. </w:t>
+      </w:r>
+    </w:p>
+    <w:p>
+      <w:pPr>
+        <w:jc w:val="both"/>
+        <w:rPr>
+          <w:rFonts w:ascii="Cambria" w:hAnsi="Cambria"/>
+          <w:lang w:val="es-ES"/>
+        </w:rPr>
+      </w:pPr>
+      <w:r>
+        <w:rPr>
+          <w:rFonts w:ascii="Cambria" w:hAnsi="Cambria"/>
+          <w:lang w:val="es-ES"/>
+        </w:rPr>
+        <w:drawing>
+          <wp:inline distT="0" distB="0" distL="0" distR="0" wp14:anchorId="3F27F870" wp14:editId="0D9A2A61">
+            <wp:extent cx="5612130" cy="2946400"/>
+            <wp:effectExtent l="0" t="0" r="7620" b="6350"/>
+            <wp:docPr id="11" name="Imagen 11" descr="Una captura de pantalla de una computadora&#10;&#10;Descripción generada automáticamente"/>
+            <wp:cNvGraphicFramePr>
+              <a:graphicFrameLocks xmlns:a="http://schemas.openxmlformats.org/drawingml/2006/main" noChangeAspect="1"/>
+            </wp:cNvGraphicFramePr>
+            <a:graphic xmlns:a="http://schemas.openxmlformats.org/drawingml/2006/main">
+              <a:graphicData uri="http://schemas.openxmlformats.org/drawingml/2006/picture">
+                <pic:pic xmlns:pic="http://schemas.openxmlformats.org/drawingml/2006/picture">
+                  <pic:nvPicPr>
+                    <pic:cNvPr id="11" name="Imagen 11" descr="Una captura de pantalla de una computadora&#10;&#10;Descripción generada automáticamente"/>
+                    <pic:cNvPicPr/>
+                  </pic:nvPicPr>
+                  <pic:blipFill>
+                    <a:blip r:embed="rId13"/>
+                    <a:stretch>
+                      <a:fillRect/>
+                    </a:stretch>
+                  </pic:blipFill>
+                  <pic:spPr>
+                    <a:xfrm>
+                      <a:off x="0" y="0"/>
+                      <a:ext cx="5612130" cy="2946400"/>
+                    </a:xfrm>
+                    <a:prstGeom prst="rect">
+                      <a:avLst/>
+                    </a:prstGeom>
+                  </pic:spPr>
+                </pic:pic>
+              </a:graphicData>
+            </a:graphic>
+          </wp:inline>
+        </w:drawing>
+      </w:r>
+    </w:p>
+    <w:p>
+      <w:pPr>
+        <w:jc w:val="both"/>
+        <w:rPr>
+          <w:rFonts w:ascii="Cambria" w:hAnsi="Cambria"/>
+          <w:lang w:val="es-ES"/>
+        </w:rPr>
+      </w:pPr>
+    </w:p>
+    <w:p>
+      <w:pPr>
+        <w:jc w:val="both"/>
+        <w:rPr>
+          <w:rFonts w:ascii="Cambria" w:hAnsi="Cambria"/>
+          <w:lang w:val="es-ES"/>
+        </w:rPr>
+      </w:pPr>
+      <w:r>
+        <w:rPr>
+          <w:rFonts w:ascii="Cambria" w:hAnsi="Cambria"/>
+          <w:lang w:val="es-ES"/>
+        </w:rPr>
+        <w:lastRenderedPageBreak/>
+        <w:t xml:space="preserve">Por </w:t>
+      </w:r>
+      <w:proofErr w:type="gramStart"/>
+      <w:r>
+        <w:rPr>
+          <w:rFonts w:ascii="Cambria" w:hAnsi="Cambria"/>
+          <w:lang w:val="es-ES"/>
+        </w:rPr>
+        <w:t xml:space="preserve">último, </w:t>
+      </w:r>
+      <w:r>
+        <w:rPr>
+          <w:rFonts w:ascii="Cambria" w:hAnsi="Cambria"/>
+          <w:lang w:val="es-ES"/>
+        </w:rPr>
+        <w:t xml:space="preserve"> </w:t>
+      </w:r>
+      <w:proofErr w:type="spellStart"/>
+      <w:r>
+        <w:rPr>
+          <w:rFonts w:ascii="Cambria" w:hAnsi="Cambria"/>
+          <w:lang w:val="es-ES"/>
+        </w:rPr>
+        <w:t>click</w:t>
+      </w:r>
+      <w:proofErr w:type="spellEnd"/>
+      <w:proofErr w:type="gramEnd"/>
+      <w:r>
+        <w:rPr>
+          <w:rFonts w:ascii="Cambria" w:hAnsi="Cambria"/>
+          <w:lang w:val="es-ES"/>
+        </w:rPr>
+        <w:t xml:space="preserve"> en “View </w:t>
+      </w:r>
+      <w:proofErr w:type="spellStart"/>
+      <w:r>
+        <w:rPr>
+          <w:rFonts w:ascii="Cambria" w:hAnsi="Cambria"/>
+          <w:lang w:val="es-ES"/>
+        </w:rPr>
+        <w:t>Instances</w:t>
+      </w:r>
+      <w:proofErr w:type="spellEnd"/>
+      <w:r>
+        <w:rPr>
+          <w:rFonts w:ascii="Cambria" w:hAnsi="Cambria"/>
+          <w:lang w:val="es-ES"/>
+        </w:rPr>
+        <w:t>” para ver la instancia creada</w:t>
+      </w:r>
+    </w:p>
+    <w:p>
+      <w:pPr>
+        <w:jc w:val="both"/>
+        <w:rPr>
+          <w:rFonts w:ascii="Cambria" w:hAnsi="Cambria"/>
+          <w:lang w:val="es-ES"/>
+        </w:rPr>
+      </w:pPr>
+      <w:r>
+        <w:rPr>
+          <w:rFonts w:ascii="Cambria" w:hAnsi="Cambria"/>
+          <w:lang w:val="es-ES"/>
+        </w:rPr>
+        <w:drawing>
+          <wp:inline distT="0" distB="0" distL="0" distR="0" wp14:anchorId="5A44693A" wp14:editId="00084B7D">
+            <wp:extent cx="5612130" cy="2946400"/>
+            <wp:effectExtent l="0" t="0" r="7620" b="6350"/>
+            <wp:docPr id="12" name="Imagen 12" descr="Interfaz de usuario gráfica, Texto, Aplicación&#10;&#10;Descripción generada automáticamente"/>
+            <wp:cNvGraphicFramePr>
+              <a:graphicFrameLocks xmlns:a="http://schemas.openxmlformats.org/drawingml/2006/main" noChangeAspect="1"/>
+            </wp:cNvGraphicFramePr>
+            <a:graphic xmlns:a="http://schemas.openxmlformats.org/drawingml/2006/main">
+              <a:graphicData uri="http://schemas.openxmlformats.org/drawingml/2006/picture">
+                <pic:pic xmlns:pic="http://schemas.openxmlformats.org/drawingml/2006/picture">
+                  <pic:nvPicPr>
+                    <pic:cNvPr id="12" name="Imagen 12" descr="Interfaz de usuario gráfica, Texto, Aplicación&#10;&#10;Descripción generada automáticamente"/>
+                    <pic:cNvPicPr/>
+                  </pic:nvPicPr>
+                  <pic:blipFill>
+                    <a:blip r:embed="rId14"/>
+                    <a:stretch>
+                      <a:fillRect/>
+                    </a:stretch>
+                  </pic:blipFill>
+                  <pic:spPr>
+                    <a:xfrm>
+                      <a:off x="0" y="0"/>
+                      <a:ext cx="5612130" cy="2946400"/>
+                    </a:xfrm>
+                    <a:prstGeom prst="rect">
+                      <a:avLst/>
+                    </a:prstGeom>
+                  </pic:spPr>
+                </pic:pic>
+              </a:graphicData>
+            </a:graphic>
+          </wp:inline>
+        </w:drawing>
+      </w:r>
+    </w:p>
+    <w:p>
+      <w:pPr>
+        <w:jc w:val="both"/>
+        <w:rPr>
+          <w:rFonts w:ascii="Cambria" w:hAnsi="Cambria"/>
+          <w:lang w:val="es-ES"/>
+        </w:rPr>
+      </w:pPr>
+    </w:p>
+    <w:p>
+      <w:pPr>
+        <w:jc w:val="both"/>
+        <w:rPr>
+          <w:rFonts w:ascii="Cambria" w:hAnsi="Cambria"/>
+          <w:b/>
+          <w:bCs/>
+          <w:lang w:val="es-ES"/>
+        </w:rPr>
+      </w:pPr>
+      <w:r>
+        <w:rPr>
+          <w:rFonts w:ascii="Cambria" w:hAnsi="Cambria"/>
+          <w:b/>
+          <w:bCs/>
+          <w:lang w:val="es-ES"/>
+        </w:rPr>
+        <w:t>CONFIGURACIÓN</w:t>
+      </w:r>
+      <w:r>
+        <w:rPr>
+          <w:rFonts w:ascii="Cambria" w:hAnsi="Cambria"/>
+          <w:b/>
+          <w:bCs/>
+          <w:lang w:val="es-ES"/>
+        </w:rPr>
+        <w:t xml:space="preserve"> DE PUERTOS DEL</w:t>
+      </w:r>
+      <w:r>
+        <w:rPr>
+          <w:rFonts w:ascii="Cambria" w:hAnsi="Cambria"/>
+          <w:b/>
+          <w:bCs/>
+          <w:lang w:val="es-ES"/>
+        </w:rPr>
+        <w:t xml:space="preserve"> SEGURITY GROUP</w:t>
+      </w:r>
+    </w:p>
+    <w:p>
+      <w:pPr>
+        <w:tabs>
+          <w:tab w:val="left" w:pos="426"/>
+          <w:tab w:val="left" w:pos="1095"/>
+        </w:tabs>
+        <w:jc w:val="both"/>
+        <w:rPr>
+          <w:rFonts w:ascii="Cambria Math" w:hAnsi="Cambria Math"/>
+          <w:sz w:val="24"/>
+          <w:szCs w:val="24"/>
+        </w:rPr>
+      </w:pPr>
+      <w:r>
+        <w:rPr>
+          <w:rFonts w:ascii="Cambria Math" w:hAnsi="Cambria Math"/>
+          <w:sz w:val="24"/>
+          <w:szCs w:val="24"/>
+        </w:rPr>
+        <w:t>En la</w:t>
+      </w:r>
+      <w:r>
+        <w:rPr>
+          <w:rFonts w:ascii="Cambria Math" w:hAnsi="Cambria Math"/>
+          <w:sz w:val="24"/>
+          <w:szCs w:val="24"/>
+        </w:rPr>
+        <w:t xml:space="preserve"> pestaña “</w:t>
+      </w:r>
+      <w:r>
+        <w:rPr>
+          <w:rFonts w:ascii="Cambria Math" w:hAnsi="Cambria Math"/>
+          <w:sz w:val="24"/>
+          <w:szCs w:val="24"/>
+        </w:rPr>
+        <w:t xml:space="preserve">Security </w:t>
+      </w:r>
+      <w:proofErr w:type="spellStart"/>
+      <w:r>
+        <w:rPr>
+          <w:rFonts w:ascii="Cambria Math" w:hAnsi="Cambria Math"/>
+          <w:sz w:val="24"/>
+          <w:szCs w:val="24"/>
+        </w:rPr>
+        <w:t>Group</w:t>
+      </w:r>
+      <w:proofErr w:type="spellEnd"/>
+      <w:r>
+        <w:rPr>
+          <w:rFonts w:ascii="Cambria Math" w:hAnsi="Cambria Math"/>
+          <w:sz w:val="24"/>
+          <w:szCs w:val="24"/>
+        </w:rPr>
+        <w:t>”</w:t>
+      </w:r>
+      <w:r>
+        <w:rPr>
+          <w:rFonts w:ascii="Cambria Math" w:hAnsi="Cambria Math"/>
+          <w:sz w:val="24"/>
+          <w:szCs w:val="24"/>
+        </w:rPr>
+        <w:t xml:space="preserve"> </w:t>
+      </w:r>
+      <w:r>
+        <w:rPr>
+          <w:rFonts w:ascii="Cambria Math" w:hAnsi="Cambria Math"/>
+          <w:sz w:val="24"/>
+          <w:szCs w:val="24"/>
+        </w:rPr>
+        <w:t>se encontrará el grupo</w:t>
+      </w:r>
+      <w:r>
+        <w:rPr>
+          <w:rFonts w:ascii="Cambria Math" w:hAnsi="Cambria Math"/>
+          <w:sz w:val="24"/>
+          <w:szCs w:val="24"/>
+        </w:rPr>
+        <w:t xml:space="preserve"> </w:t>
+      </w:r>
+      <w:r>
+        <w:rPr>
+          <w:rFonts w:ascii="Cambria Math" w:hAnsi="Cambria Math"/>
+          <w:sz w:val="24"/>
+          <w:szCs w:val="24"/>
+        </w:rPr>
+        <w:t>creado anteriormente</w:t>
+      </w:r>
+      <w:r>
+        <w:rPr>
+          <w:rFonts w:ascii="Cambria Math" w:hAnsi="Cambria Math"/>
+          <w:sz w:val="24"/>
+          <w:szCs w:val="24"/>
+        </w:rPr>
+        <w:t xml:space="preserve">, se </w:t>
+      </w:r>
+      <w:r>
+        <w:rPr>
+          <w:rFonts w:ascii="Cambria Math" w:hAnsi="Cambria Math"/>
+          <w:sz w:val="24"/>
+          <w:szCs w:val="24"/>
+        </w:rPr>
+        <w:t>configura</w:t>
+      </w:r>
+      <w:r>
+        <w:rPr>
+          <w:rFonts w:ascii="Cambria Math" w:hAnsi="Cambria Math"/>
+          <w:sz w:val="24"/>
+          <w:szCs w:val="24"/>
+        </w:rPr>
+        <w:t>rán</w:t>
+      </w:r>
+      <w:r>
+        <w:rPr>
+          <w:rFonts w:ascii="Cambria Math" w:hAnsi="Cambria Math"/>
+          <w:sz w:val="24"/>
+          <w:szCs w:val="24"/>
+        </w:rPr>
+        <w:t xml:space="preserve"> los puertos que responden a la petición web</w:t>
+      </w:r>
+    </w:p>
+    <w:p>
+      <w:pPr>
+        <w:tabs>
+          <w:tab w:val="left" w:pos="426"/>
+          <w:tab w:val="left" w:pos="1095"/>
+        </w:tabs>
+        <w:jc w:val="both"/>
+        <w:rPr>
+          <w:rFonts w:ascii="Cambria Math" w:hAnsi="Cambria Math"/>
+          <w:sz w:val="24"/>
+          <w:szCs w:val="24"/>
+        </w:rPr>
+      </w:pPr>
+      <w:r>
+        <w:rPr>
+          <w:rFonts w:ascii="Cambria Math" w:hAnsi="Cambria Math"/>
+          <w:sz w:val="24"/>
+          <w:szCs w:val="24"/>
+        </w:rPr>
+        <w:t>D</w:t>
+      </w:r>
+      <w:r>
+        <w:rPr>
+          <w:rFonts w:ascii="Cambria Math" w:hAnsi="Cambria Math"/>
+          <w:sz w:val="24"/>
+          <w:szCs w:val="24"/>
+        </w:rPr>
+        <w:t>ar en “</w:t>
+      </w:r>
+      <w:proofErr w:type="spellStart"/>
+      <w:r>
+        <w:rPr>
+          <w:rFonts w:ascii="Cambria Math" w:hAnsi="Cambria Math"/>
+          <w:sz w:val="24"/>
+          <w:szCs w:val="24"/>
+        </w:rPr>
+        <w:t>Inbound</w:t>
+      </w:r>
+      <w:proofErr w:type="spellEnd"/>
+      <w:r>
+        <w:rPr>
+          <w:rFonts w:ascii="Cambria Math" w:hAnsi="Cambria Math"/>
+          <w:sz w:val="24"/>
+          <w:szCs w:val="24"/>
+        </w:rPr>
+        <w:t xml:space="preserve"> rules” y luego en “</w:t>
+      </w:r>
+      <w:proofErr w:type="spellStart"/>
+      <w:r>
+        <w:rPr>
+          <w:rFonts w:ascii="Cambria Math" w:hAnsi="Cambria Math"/>
+          <w:sz w:val="24"/>
+          <w:szCs w:val="24"/>
+        </w:rPr>
+        <w:t>Edit</w:t>
+      </w:r>
+      <w:proofErr w:type="spellEnd"/>
+      <w:r>
+        <w:rPr>
+          <w:rFonts w:ascii="Cambria Math" w:hAnsi="Cambria Math"/>
+          <w:sz w:val="24"/>
+          <w:szCs w:val="24"/>
+        </w:rPr>
+        <w:t xml:space="preserve"> </w:t>
+      </w:r>
+      <w:proofErr w:type="spellStart"/>
+      <w:r>
+        <w:rPr>
+          <w:rFonts w:ascii="Cambria Math" w:hAnsi="Cambria Math"/>
+          <w:sz w:val="24"/>
+          <w:szCs w:val="24"/>
+        </w:rPr>
+        <w:t>inbound</w:t>
+      </w:r>
+      <w:proofErr w:type="spellEnd"/>
+      <w:r>
+        <w:rPr>
+          <w:rFonts w:ascii="Cambria Math" w:hAnsi="Cambria Math"/>
+          <w:sz w:val="24"/>
+          <w:szCs w:val="24"/>
+        </w:rPr>
+        <w:t xml:space="preserve"> rules” para agregar o modificar las reglas del Security </w:t>
+      </w:r>
+      <w:proofErr w:type="spellStart"/>
+      <w:r>
+        <w:rPr>
+          <w:rFonts w:ascii="Cambria Math" w:hAnsi="Cambria Math"/>
+          <w:sz w:val="24"/>
+          <w:szCs w:val="24"/>
+        </w:rPr>
+        <w:t>Group</w:t>
+      </w:r>
+      <w:proofErr w:type="spellEnd"/>
+    </w:p>
+    <w:p>
+      <w:pPr>
+        <w:jc w:val="both"/>
+        <w:rPr>
+          <w:rFonts w:ascii="Cambria" w:hAnsi="Cambria"/>
+          <w:lang w:val="es-ES"/>
+        </w:rPr>
+      </w:pPr>
+      <w:r>
+        <w:rPr>
+          <w:rFonts w:ascii="Cambria" w:hAnsi="Cambria"/>
+          <w:lang w:val="es-ES"/>
+        </w:rPr>
+        <w:drawing>
+          <wp:inline distT="0" distB="0" distL="0" distR="0" wp14:anchorId="22E785BF" wp14:editId="6FF36C05">
+            <wp:extent cx="5612130" cy="2949575"/>
+            <wp:effectExtent l="0" t="0" r="7620" b="3175"/>
+            <wp:docPr id="14" name="Imagen 14" descr="Una captura de pantalla de una computadora&#10;&#10;Descripción generada automáticamente"/>
+            <wp:cNvGraphicFramePr>
+              <a:graphicFrameLocks xmlns:a="http://schemas.openxmlformats.org/drawingml/2006/main" noChangeAspect="1"/>
+            </wp:cNvGraphicFramePr>
+            <a:graphic xmlns:a="http://schemas.openxmlformats.org/drawingml/2006/main">
+              <a:graphicData uri="http://schemas.openxmlformats.org/drawingml/2006/picture">
+                <pic:pic xmlns:pic="http://schemas.openxmlformats.org/drawingml/2006/picture">
+                  <pic:nvPicPr>
+                    <pic:cNvPr id="14" name="Imagen 14" descr="Una captura de pantalla de una computadora&#10;&#10;Descripción generada automáticamente"/>
+                    <pic:cNvPicPr/>
+                  </pic:nvPicPr>
+                  <pic:blipFill>
+                    <a:blip r:embed="rId15"/>
+                    <a:stretch>
+                      <a:fillRect/>
+                    </a:stretch>
+                  </pic:blipFill>
+                  <pic:spPr>
+                    <a:xfrm>
+                      <a:off x="0" y="0"/>
+                      <a:ext cx="5612130" cy="2949575"/>
+                    </a:xfrm>
+                    <a:prstGeom prst="rect">
+                      <a:avLst/>
+                    </a:prstGeom>
+                  </pic:spPr>
+                </pic:pic>
+              </a:graphicData>
+            </a:graphic>
+          </wp:inline>
+        </w:drawing>
+      </w:r>
+    </w:p>
+    <w:p>
+      <w:pPr>
+        <w:jc w:val="both"/>
+        <w:rPr>
+          <w:rFonts w:ascii="Cambria" w:hAnsi="Cambria"/>
+          <w:lang w:val="es-ES"/>
+        </w:rPr>
+      </w:pPr>
+    </w:p>
+    <w:p>
+      <w:pPr>
+        <w:jc w:val="both"/>
+        <w:rPr>
+          <w:rFonts w:ascii="Cambria" w:hAnsi="Cambria"/>
+          <w:lang w:val="es-ES"/>
+        </w:rPr>
+      </w:pPr>
+      <w:r>
+        <w:rPr>
+          <w:rFonts w:ascii="Cambria" w:hAnsi="Cambria"/>
+          <w:lang w:val="es-ES"/>
+        </w:rPr>
+        <w:lastRenderedPageBreak/>
+        <w:t xml:space="preserve">La primea regla SSH se cambiará la opción </w:t>
+      </w:r>
+      <w:proofErr w:type="spellStart"/>
+      <w:r>
+        <w:rPr>
+          <w:rFonts w:ascii="Cambria" w:hAnsi="Cambria"/>
+          <w:lang w:val="es-ES"/>
+        </w:rPr>
+        <w:t>source</w:t>
+      </w:r>
+      <w:proofErr w:type="spellEnd"/>
+      <w:r>
+        <w:rPr>
+          <w:rFonts w:ascii="Cambria" w:hAnsi="Cambria"/>
+          <w:lang w:val="es-ES"/>
+        </w:rPr>
+        <w:t xml:space="preserve"> a “</w:t>
+      </w:r>
+      <w:proofErr w:type="spellStart"/>
+      <w:r>
+        <w:rPr>
+          <w:rFonts w:ascii="Cambria" w:hAnsi="Cambria"/>
+          <w:lang w:val="es-ES"/>
+        </w:rPr>
+        <w:t>My</w:t>
+      </w:r>
+      <w:proofErr w:type="spellEnd"/>
+      <w:r>
+        <w:rPr>
+          <w:rFonts w:ascii="Cambria" w:hAnsi="Cambria"/>
+          <w:lang w:val="es-ES"/>
+        </w:rPr>
+        <w:t xml:space="preserve"> IP”</w:t>
+      </w:r>
+      <w:r>
+        <w:rPr>
+          <w:rFonts w:ascii="Cambria" w:hAnsi="Cambria"/>
+          <w:lang w:val="es-ES"/>
+        </w:rPr>
+        <w:t xml:space="preserve"> </w:t>
+      </w:r>
+      <w:r>
+        <w:rPr>
+          <w:rFonts w:ascii="Cambria" w:hAnsi="Cambria"/>
+          <w:lang w:val="es-ES"/>
+        </w:rPr>
+        <w:t xml:space="preserve">para que solo se pueda </w:t>
+      </w:r>
+      <w:r>
+        <w:rPr>
+          <w:rFonts w:ascii="Cambria" w:hAnsi="Cambria"/>
+          <w:lang w:val="es-ES"/>
+        </w:rPr>
+        <w:t xml:space="preserve">acceder al servicio desde la IP en la que se </w:t>
+      </w:r>
+      <w:r>
+        <w:rPr>
+          <w:rFonts w:ascii="Cambria" w:hAnsi="Cambria"/>
+          <w:lang w:val="es-ES"/>
+        </w:rPr>
+        <w:t>esté</w:t>
+      </w:r>
+      <w:r>
+        <w:rPr>
+          <w:rFonts w:ascii="Cambria" w:hAnsi="Cambria"/>
+          <w:lang w:val="es-ES"/>
+        </w:rPr>
+        <w:t xml:space="preserve"> actualmente</w:t>
+      </w:r>
+    </w:p>
+    <w:p>
+      <w:pPr>
+        <w:jc w:val="both"/>
+        <w:rPr>
+          <w:rFonts w:ascii="Cambria" w:hAnsi="Cambria"/>
+          <w:lang w:val="es-ES"/>
+        </w:rPr>
+      </w:pPr>
+      <w:r>
+        <w:rPr>
+          <w:rFonts w:ascii="Cambria" w:hAnsi="Cambria"/>
+          <w:lang w:val="es-ES"/>
+        </w:rPr>
+        <w:t xml:space="preserve">Se agrega la regla </w:t>
+      </w:r>
+      <w:r>
+        <w:rPr>
+          <w:rFonts w:ascii="Cambria" w:hAnsi="Cambria"/>
+          <w:lang w:val="es-ES"/>
+        </w:rPr>
+        <w:t>HTTP</w:t>
+      </w:r>
+      <w:r>
+        <w:rPr>
+          <w:rFonts w:ascii="Cambria" w:hAnsi="Cambria"/>
+          <w:lang w:val="es-ES"/>
+        </w:rPr>
+        <w:t xml:space="preserve"> para </w:t>
+      </w:r>
+      <w:r>
+        <w:rPr>
+          <w:rFonts w:ascii="Cambria" w:hAnsi="Cambria"/>
+          <w:lang w:val="es-ES"/>
+        </w:rPr>
+        <w:t>conexiones no seguras</w:t>
+      </w:r>
+      <w:r>
+        <w:rPr>
+          <w:rFonts w:ascii="Cambria" w:hAnsi="Cambria"/>
+          <w:lang w:val="es-ES"/>
+        </w:rPr>
+        <w:t xml:space="preserve"> </w:t>
+      </w:r>
+      <w:r>
+        <w:rPr>
+          <w:rFonts w:ascii="Cambria" w:hAnsi="Cambria"/>
+          <w:lang w:val="es-ES"/>
+        </w:rPr>
+        <w:t>(</w:t>
+      </w:r>
+      <w:r>
+        <w:rPr>
+          <w:rFonts w:ascii="Cambria" w:hAnsi="Cambria"/>
+          <w:lang w:val="es-ES"/>
+        </w:rPr>
+        <w:t>puerto 80</w:t>
+      </w:r>
+      <w:r>
+        <w:rPr>
+          <w:rFonts w:ascii="Cambria" w:hAnsi="Cambria"/>
+          <w:lang w:val="es-ES"/>
+        </w:rPr>
+        <w:t>)</w:t>
+      </w:r>
+      <w:r>
+        <w:rPr>
+          <w:rFonts w:ascii="Cambria" w:hAnsi="Cambria"/>
+          <w:lang w:val="es-ES"/>
+        </w:rPr>
+        <w:t xml:space="preserve"> y la regla </w:t>
+      </w:r>
+      <w:r>
+        <w:rPr>
+          <w:rFonts w:ascii="Cambria" w:hAnsi="Cambria"/>
+          <w:lang w:val="es-ES"/>
+        </w:rPr>
+        <w:t>HTTPS</w:t>
+      </w:r>
+      <w:r>
+        <w:rPr>
+          <w:rFonts w:ascii="Cambria" w:hAnsi="Cambria"/>
+          <w:lang w:val="es-ES"/>
+        </w:rPr>
+        <w:t xml:space="preserve"> para </w:t>
+      </w:r>
+      <w:r>
+        <w:rPr>
+          <w:rFonts w:ascii="Cambria" w:hAnsi="Cambria"/>
+          <w:lang w:val="es-ES"/>
+        </w:rPr>
+        <w:t>conexiones</w:t>
+      </w:r>
+      <w:r>
+        <w:rPr>
+          <w:rFonts w:ascii="Cambria" w:hAnsi="Cambria"/>
+          <w:lang w:val="es-ES"/>
+        </w:rPr>
+        <w:t xml:space="preserve"> seguras</w:t>
+      </w:r>
+      <w:r>
+        <w:rPr>
+          <w:rFonts w:ascii="Cambria" w:hAnsi="Cambria"/>
+          <w:lang w:val="es-ES"/>
+        </w:rPr>
+        <w:t xml:space="preserve"> </w:t>
+      </w:r>
+      <w:r>
+        <w:rPr>
+          <w:rFonts w:ascii="Cambria" w:hAnsi="Cambria"/>
+          <w:lang w:val="es-ES"/>
+        </w:rPr>
+        <w:t>(</w:t>
+      </w:r>
+      <w:r>
+        <w:rPr>
+          <w:rFonts w:ascii="Cambria" w:hAnsi="Cambria"/>
+          <w:lang w:val="es-ES"/>
+        </w:rPr>
+        <w:t>puerto 443</w:t>
+      </w:r>
+      <w:r>
+        <w:rPr>
+          <w:rFonts w:ascii="Cambria" w:hAnsi="Cambria"/>
+          <w:lang w:val="es-ES"/>
+        </w:rPr>
+        <w:t>)</w:t>
+      </w:r>
+      <w:r>
+        <w:rPr>
+          <w:rFonts w:ascii="Cambria" w:hAnsi="Cambria"/>
+          <w:lang w:val="es-ES"/>
+        </w:rPr>
+        <w:t xml:space="preserve">. Para las dos reglas los puertos serán abiertos al mundo para esto </w:t>
+      </w:r>
+      <w:r>
+        <w:rPr>
+          <w:rFonts w:ascii="Cambria" w:hAnsi="Cambria"/>
+          <w:lang w:val="es-ES"/>
+        </w:rPr>
+        <w:t xml:space="preserve">en la opción </w:t>
+      </w:r>
+      <w:proofErr w:type="spellStart"/>
+      <w:r>
+        <w:rPr>
+          <w:rFonts w:ascii="Cambria" w:hAnsi="Cambria"/>
+          <w:lang w:val="es-ES"/>
+        </w:rPr>
+        <w:t>source</w:t>
+      </w:r>
+      <w:proofErr w:type="spellEnd"/>
+      <w:r>
+        <w:rPr>
+          <w:rFonts w:ascii="Cambria" w:hAnsi="Cambria"/>
+          <w:lang w:val="es-ES"/>
+        </w:rPr>
+        <w:t xml:space="preserve"> se elige “</w:t>
+      </w:r>
+      <w:proofErr w:type="spellStart"/>
+      <w:r>
+        <w:rPr>
+          <w:rFonts w:ascii="Cambria" w:hAnsi="Cambria"/>
+          <w:lang w:val="es-ES"/>
+        </w:rPr>
+        <w:t>Anywhere</w:t>
+      </w:r>
+      <w:proofErr w:type="spellEnd"/>
+      <w:r>
+        <w:rPr>
+          <w:rFonts w:ascii="Cambria" w:hAnsi="Cambria"/>
+          <w:lang w:val="es-ES"/>
+        </w:rPr>
+        <w:t xml:space="preserve">” y luego </w:t>
+      </w:r>
+      <w:proofErr w:type="spellStart"/>
+      <w:proofErr w:type="gramStart"/>
+      <w:r>
+        <w:rPr>
+          <w:rFonts w:ascii="Cambria" w:hAnsi="Cambria"/>
+          <w:lang w:val="es-ES"/>
+        </w:rPr>
+        <w:t>cli</w:t>
+      </w:r>
+      <w:r>
+        <w:rPr>
+          <w:rFonts w:ascii="Cambria" w:hAnsi="Cambria"/>
+          <w:lang w:val="es-ES"/>
+        </w:rPr>
+        <w:t>ck</w:t>
+      </w:r>
+      <w:proofErr w:type="spellEnd"/>
+      <w:proofErr w:type="gramEnd"/>
+      <w:r>
+        <w:rPr>
+          <w:rFonts w:ascii="Cambria" w:hAnsi="Cambria"/>
+          <w:lang w:val="es-ES"/>
+        </w:rPr>
+        <w:t xml:space="preserve"> en </w:t>
+      </w:r>
+      <w:proofErr w:type="spellStart"/>
+      <w:r>
+        <w:rPr>
+          <w:rFonts w:ascii="Cambria" w:hAnsi="Cambria"/>
+          <w:lang w:val="es-ES"/>
+        </w:rPr>
+        <w:t>Save</w:t>
+      </w:r>
+      <w:proofErr w:type="spellEnd"/>
+      <w:r>
+        <w:rPr>
+          <w:rFonts w:ascii="Cambria" w:hAnsi="Cambria"/>
+          <w:lang w:val="es-ES"/>
+        </w:rPr>
+        <w:t xml:space="preserve"> rules</w:t>
+      </w:r>
+    </w:p>
+    <w:p>
+      <w:pPr>
+        <w:jc w:val="both"/>
+        <w:rPr>
+          <w:rFonts w:ascii="Cambria" w:hAnsi="Cambria"/>
+          <w:lang w:val="es-ES"/>
+        </w:rPr>
+      </w:pPr>
+      <w:r>
+        <w:rPr>
+          <w:rFonts w:ascii="Cambria" w:hAnsi="Cambria"/>
+          <w:lang w:val="es-ES"/>
+        </w:rPr>
+        <w:drawing>
+          <wp:inline distT="0" distB="0" distL="0" distR="0" wp14:anchorId="3BE5DFF3" wp14:editId="3008AF27">
+            <wp:extent cx="5612130" cy="2952115"/>
+            <wp:effectExtent l="0" t="0" r="7620" b="635"/>
+            <wp:docPr id="16" name="Imagen 16" descr="Captura de pantalla de computadora&#10;&#10;Descripción generada automáticamente"/>
+            <wp:cNvGraphicFramePr>
+              <a:graphicFrameLocks xmlns:a="http://schemas.openxmlformats.org/drawingml/2006/main" noChangeAspect="1"/>
+            </wp:cNvGraphicFramePr>
+            <a:graphic xmlns:a="http://schemas.openxmlformats.org/drawingml/2006/main">
+              <a:graphicData uri="http://schemas.openxmlformats.org/drawingml/2006/picture">
+                <pic:pic xmlns:pic="http://schemas.openxmlformats.org/drawingml/2006/picture">
+                  <pic:nvPicPr>
+                    <pic:cNvPr id="16" name="Imagen 16" descr="Captura de pantalla de computadora&#10;&#10;Descripción generada automáticamente"/>
+                    <pic:cNvPicPr/>
+                  </pic:nvPicPr>
+                  <pic:blipFill>
+                    <a:blip r:embed="rId16"/>
+                    <a:stretch>
+                      <a:fillRect/>
+                    </a:stretch>
+                  </pic:blipFill>
+                  <pic:spPr>
+                    <a:xfrm>
+                      <a:off x="0" y="0"/>
+                      <a:ext cx="5612130" cy="2952115"/>
+                    </a:xfrm>
+                    <a:prstGeom prst="rect">
+                      <a:avLst/>
+                    </a:prstGeom>
+                  </pic:spPr>
+                </pic:pic>
+              </a:graphicData>
+            </a:graphic>
+          </wp:inline>
+        </w:drawing>
+      </w:r>
+    </w:p>
+    <w:p>
+      <w:pPr>
+        <w:jc w:val="both"/>
+        <w:rPr>
+          <w:rFonts w:ascii="Cambria" w:hAnsi="Cambria"/>
+          <w:b/>
+          <w:bCs/>
+          <w:lang w:val="es-ES"/>
+        </w:rPr>
+      </w:pPr>
+    </w:p>
+    <w:p>
+      <w:pPr>
+        <w:jc w:val="both"/>
+        <w:rPr>
+          <w:rFonts w:ascii="Cambria" w:hAnsi="Cambria"/>
+          <w:b/>
+          <w:bCs/>
+          <w:lang w:val="es-ES"/>
+        </w:rPr>
+      </w:pPr>
+      <w:r>
+        <w:rPr>
+          <w:rFonts w:ascii="Cambria" w:hAnsi="Cambria"/>
+          <w:b/>
+          <w:bCs/>
+          <w:lang w:val="es-ES"/>
+        </w:rPr>
+        <w:t>INGRESAR SERVER HTOP</w:t>
+      </w:r>
+    </w:p>
+    <w:p>
+      <w:pPr>
+        <w:jc w:val="both"/>
+        <w:rPr>
+          <w:rFonts w:ascii="Cambria" w:hAnsi="Cambria"/>
+          <w:lang w:val="es-ES"/>
+        </w:rPr>
+      </w:pPr>
+      <w:r>
+        <w:rPr>
+          <w:rFonts w:ascii="Cambria" w:hAnsi="Cambria"/>
+          <w:lang w:val="es-ES"/>
+        </w:rPr>
+        <w:t xml:space="preserve">Para ingresar al servidor hay que correr la instancia creada, para esto se da </w:t>
+      </w:r>
+      <w:proofErr w:type="spellStart"/>
+      <w:proofErr w:type="gramStart"/>
+      <w:r>
+        <w:rPr>
+          <w:rFonts w:ascii="Cambria" w:hAnsi="Cambria"/>
+          <w:lang w:val="es-ES"/>
+        </w:rPr>
+        <w:t>click</w:t>
+      </w:r>
+      <w:proofErr w:type="spellEnd"/>
+      <w:proofErr w:type="gramEnd"/>
+      <w:r>
+        <w:rPr>
+          <w:rFonts w:ascii="Cambria" w:hAnsi="Cambria"/>
+          <w:lang w:val="es-ES"/>
+        </w:rPr>
+        <w:t xml:space="preserve"> derecho en la instancia y se da en </w:t>
+      </w:r>
+      <w:proofErr w:type="spellStart"/>
+      <w:r>
+        <w:rPr>
+          <w:rFonts w:ascii="Cambria" w:hAnsi="Cambria"/>
+          <w:lang w:val="es-ES"/>
+        </w:rPr>
+        <w:t>connect</w:t>
+      </w:r>
+      <w:proofErr w:type="spellEnd"/>
+    </w:p>
+    <w:p>
+      <w:pPr>
+        <w:jc w:val="both"/>
+        <w:rPr>
+          <w:rFonts w:ascii="Cambria" w:hAnsi="Cambria"/>
+          <w:lang w:val="es-ES"/>
+        </w:rPr>
+      </w:pPr>
+      <w:r>
+        <w:rPr>
+          <w:rFonts w:ascii="Cambria" w:hAnsi="Cambria"/>
+          <w:lang w:val="es-ES"/>
+        </w:rPr>
+        <w:drawing>
+          <wp:inline distT="0" distB="0" distL="0" distR="0" wp14:anchorId="32DA09CA" wp14:editId="450EDD74">
+            <wp:extent cx="5612130" cy="2943225"/>
+            <wp:effectExtent l="0" t="0" r="7620" b="9525"/>
+            <wp:docPr id="17" name="Imagen 17" descr="Interfaz de usuario gráfica, Aplicación&#10;&#10;Descripción generada automáticamente"/>
+            <wp:cNvGraphicFramePr>
+              <a:graphicFrameLocks xmlns:a="http://schemas.openxmlformats.org/drawingml/2006/main" noChangeAspect="1"/>
+            </wp:cNvGraphicFramePr>
+            <a:graphic xmlns:a="http://schemas.openxmlformats.org/drawingml/2006/main">
+              <a:graphicData uri="http://schemas.openxmlformats.org/drawingml/2006/picture">
+                <pic:pic xmlns:pic="http://schemas.openxmlformats.org/drawingml/2006/picture">
+                  <pic:nvPicPr>
+                    <pic:cNvPr id="17" name="Imagen 17" descr="Interfaz de usuario gráfica, Aplicación&#10;&#10;Descripción generada automáticamente"/>
+                    <pic:cNvPicPr/>
+                  </pic:nvPicPr>
+                  <pic:blipFill>
+                    <a:blip r:embed="rId17"/>
+                    <a:stretch>
+                      <a:fillRect/>
+                    </a:stretch>
+                  </pic:blipFill>
+                  <pic:spPr>
+                    <a:xfrm>
+                      <a:off x="0" y="0"/>
+                      <a:ext cx="5612130" cy="2943225"/>
+                    </a:xfrm>
+                    <a:prstGeom prst="rect">
+                      <a:avLst/>
+                    </a:prstGeom>
+                  </pic:spPr>
+                </pic:pic>
+              </a:graphicData>
+            </a:graphic>
+          </wp:inline>
+        </w:drawing>
+      </w:r>
+    </w:p>
+    <w:p>
+      <w:pPr>
+        <w:jc w:val="both"/>
+        <w:rPr>
+          <w:rFonts w:ascii="Cambria" w:hAnsi="Cambria"/>
+          <w:lang w:val="es-ES"/>
+        </w:rPr>
+      </w:pPr>
+      <w:r>
+        <w:rPr>
+          <w:rFonts w:ascii="Cambria" w:hAnsi="Cambria"/>
+          <w:lang w:val="es-ES"/>
+        </w:rPr>
+        <w:lastRenderedPageBreak/>
+        <w:t xml:space="preserve">En la nueva ventana se va a la opción SSH </w:t>
+      </w:r>
+      <w:proofErr w:type="spellStart"/>
+      <w:r>
+        <w:rPr>
+          <w:rFonts w:ascii="Cambria" w:hAnsi="Cambria"/>
+          <w:lang w:val="es-ES"/>
+        </w:rPr>
+        <w:t>client</w:t>
+      </w:r>
+      <w:proofErr w:type="spellEnd"/>
+    </w:p>
+    <w:p>
+      <w:pPr>
+        <w:jc w:val="both"/>
+        <w:rPr>
+          <w:rFonts w:ascii="Cambria" w:hAnsi="Cambria"/>
+          <w:lang w:val="es-ES"/>
+        </w:rPr>
+      </w:pPr>
+      <w:r>
+        <w:rPr>
+          <w:rFonts w:ascii="Cambria" w:hAnsi="Cambria"/>
+          <w:lang w:val="es-ES"/>
+        </w:rPr>
+        <w:drawing>
+          <wp:inline distT="0" distB="0" distL="0" distR="0" wp14:anchorId="29B3AABA" wp14:editId="4E438A8C">
+            <wp:extent cx="5612130" cy="2943225"/>
+            <wp:effectExtent l="0" t="0" r="7620" b="9525"/>
+            <wp:docPr id="18" name="Imagen 18" descr="Interfaz de usuario gráfica, Aplicación, Teams&#10;&#10;Descripción generada automáticamente"/>
+            <wp:cNvGraphicFramePr>
+              <a:graphicFrameLocks xmlns:a="http://schemas.openxmlformats.org/drawingml/2006/main" noChangeAspect="1"/>
+            </wp:cNvGraphicFramePr>
+            <a:graphic xmlns:a="http://schemas.openxmlformats.org/drawingml/2006/main">
+              <a:graphicData uri="http://schemas.openxmlformats.org/drawingml/2006/picture">
+                <pic:pic xmlns:pic="http://schemas.openxmlformats.org/drawingml/2006/picture">
+                  <pic:nvPicPr>
+                    <pic:cNvPr id="18" name="Imagen 18" descr="Interfaz de usuario gráfica, Aplicación, Teams&#10;&#10;Descripción generada automáticamente"/>
+                    <pic:cNvPicPr/>
+                  </pic:nvPicPr>
+                  <pic:blipFill>
+                    <a:blip r:embed="rId18"/>
+                    <a:stretch>
+                      <a:fillRect/>
+                    </a:stretch>
+                  </pic:blipFill>
+                  <pic:spPr>
+                    <a:xfrm>
+                      <a:off x="0" y="0"/>
+                      <a:ext cx="5612130" cy="2943225"/>
+                    </a:xfrm>
+                    <a:prstGeom prst="rect">
+                      <a:avLst/>
+                    </a:prstGeom>
+                  </pic:spPr>
+                </pic:pic>
+              </a:graphicData>
+            </a:graphic>
+          </wp:inline>
+        </w:drawing>
+      </w:r>
+    </w:p>
+    <w:p>
+      <w:pPr>
+        <w:jc w:val="both"/>
+        <w:rPr>
+          <w:rFonts w:ascii="Cambria" w:hAnsi="Cambria"/>
+          <w:lang w:val="es-ES"/>
+        </w:rPr>
+      </w:pPr>
+      <w:r>
+        <w:rPr>
+          <w:rFonts w:ascii="Cambria" w:hAnsi="Cambria"/>
+          <w:lang w:val="es-ES"/>
+        </w:rPr>
+        <w:t>Para ingresar al servidor debemos</w:t>
+      </w:r>
+      <w:r>
+        <w:rPr>
+          <w:rFonts w:ascii="Cambria" w:hAnsi="Cambria"/>
+          <w:lang w:val="es-ES"/>
+        </w:rPr>
+        <w:t xml:space="preserve"> localizar desde la consola de </w:t>
+      </w:r>
+      <w:proofErr w:type="spellStart"/>
+      <w:r>
+        <w:rPr>
+          <w:rFonts w:ascii="Cambria" w:hAnsi="Cambria"/>
+          <w:lang w:val="es-ES"/>
+        </w:rPr>
+        <w:t>git</w:t>
+      </w:r>
+      <w:proofErr w:type="spellEnd"/>
+      <w:r>
+        <w:rPr>
+          <w:rFonts w:ascii="Cambria" w:hAnsi="Cambria"/>
+          <w:lang w:val="es-ES"/>
+        </w:rPr>
+        <w:t xml:space="preserve"> </w:t>
+      </w:r>
+      <w:r>
+        <w:rPr>
+          <w:rFonts w:ascii="Cambria" w:hAnsi="Cambria"/>
+          <w:lang w:val="es-ES"/>
+        </w:rPr>
+        <w:t>la carpeta donde se guardó la llave creada anteriormente</w:t>
+      </w:r>
+      <w:r>
+        <w:rPr>
+          <w:rFonts w:ascii="Cambria" w:hAnsi="Cambria"/>
+          <w:lang w:val="es-ES"/>
+        </w:rPr>
+        <w:t xml:space="preserve"> </w:t>
+      </w:r>
+    </w:p>
+    <w:p>
+      <w:pPr>
+        <w:jc w:val="both"/>
+        <w:rPr>
+          <w:rFonts w:ascii="Cambria" w:hAnsi="Cambria"/>
+          <w:lang w:val="es-ES"/>
+        </w:rPr>
+      </w:pPr>
+      <w:r>
+        <w:rPr>
+          <w:rFonts w:ascii="Cambria" w:hAnsi="Cambria"/>
+          <w:lang w:val="es-ES"/>
+        </w:rPr>
+        <w:drawing>
+          <wp:inline distT="0" distB="0" distL="0" distR="0" wp14:anchorId="22057C3A" wp14:editId="55482B83">
+            <wp:extent cx="5612130" cy="2955290"/>
+            <wp:effectExtent l="0" t="0" r="7620" b="0"/>
+            <wp:docPr id="20" name="Imagen 20" descr="Captura de pantalla de computadora&#10;&#10;Descripción generada automáticamente"/>
+            <wp:cNvGraphicFramePr>
+              <a:graphicFrameLocks xmlns:a="http://schemas.openxmlformats.org/drawingml/2006/main" noChangeAspect="1"/>
+            </wp:cNvGraphicFramePr>
+            <a:graphic xmlns:a="http://schemas.openxmlformats.org/drawingml/2006/main">
+              <a:graphicData uri="http://schemas.openxmlformats.org/drawingml/2006/picture">
+                <pic:pic xmlns:pic="http://schemas.openxmlformats.org/drawingml/2006/picture">
+                  <pic:nvPicPr>
+                    <pic:cNvPr id="20" name="Imagen 20" descr="Captura de pantalla de computadora&#10;&#10;Descripción generada automáticamente"/>
+                    <pic:cNvPicPr/>
+                  </pic:nvPicPr>
+                  <pic:blipFill>
+                    <a:blip r:embed="rId19"/>
+                    <a:stretch>
+                      <a:fillRect/>
+                    </a:stretch>
+                  </pic:blipFill>
+                  <pic:spPr>
+                    <a:xfrm>
+                      <a:off x="0" y="0"/>
+                      <a:ext cx="5612130" cy="2955290"/>
+                    </a:xfrm>
+                    <a:prstGeom prst="rect">
+                      <a:avLst/>
+                    </a:prstGeom>
+                  </pic:spPr>
+                </pic:pic>
+              </a:graphicData>
+            </a:graphic>
+          </wp:inline>
+        </w:drawing>
+      </w:r>
+    </w:p>
+    <w:p>
+      <w:pPr>
+        <w:jc w:val="both"/>
+        <w:rPr>
+          <w:rFonts w:ascii="Cambria" w:hAnsi="Cambria"/>
+          <w:lang w:val="es-ES"/>
+        </w:rPr>
+      </w:pPr>
+    </w:p>
+    <w:p>
+      <w:pPr>
+        <w:jc w:val="both"/>
+        <w:rPr>
+          <w:rFonts w:ascii="Cambria" w:hAnsi="Cambria"/>
+          <w:lang w:val="es-ES"/>
+        </w:rPr>
+      </w:pPr>
+    </w:p>
+    <w:p>
+      <w:pPr>
+        <w:jc w:val="both"/>
+        <w:rPr>
+          <w:rFonts w:ascii="Cambria" w:hAnsi="Cambria"/>
+          <w:lang w:val="es-ES"/>
+        </w:rPr>
+      </w:pPr>
+    </w:p>
+    <w:p>
+      <w:pPr>
+        <w:jc w:val="both"/>
+        <w:rPr>
+          <w:rFonts w:ascii="Cambria" w:hAnsi="Cambria"/>
+          <w:lang w:val="es-ES"/>
+        </w:rPr>
+      </w:pPr>
+    </w:p>
+    <w:p>
+      <w:pPr>
+        <w:jc w:val="both"/>
+        <w:rPr>
+          <w:rFonts w:ascii="Cambria" w:hAnsi="Cambria"/>
+          <w:lang w:val="es-ES"/>
+        </w:rPr>
+      </w:pPr>
+      <w:r>
+        <w:rPr>
+          <w:rFonts w:ascii="Cambria" w:hAnsi="Cambria"/>
+          <w:lang w:val="es-ES"/>
+        </w:rPr>
+        <w:lastRenderedPageBreak/>
+        <w:t>Se ejecuta el comando “</w:t>
+      </w:r>
+      <w:proofErr w:type="spellStart"/>
+      <w:r>
+        <w:rPr>
+          <w:rFonts w:ascii="Cambria" w:hAnsi="Cambria"/>
+          <w:lang w:val="es-ES"/>
+        </w:rPr>
+        <w:t>chmod</w:t>
+      </w:r>
+      <w:proofErr w:type="spellEnd"/>
+      <w:r>
+        <w:rPr>
+          <w:rFonts w:ascii="Cambria" w:hAnsi="Cambria"/>
+          <w:lang w:val="es-ES"/>
+        </w:rPr>
+        <w:t xml:space="preserve"> 400 </w:t>
+      </w:r>
+      <w:proofErr w:type="spellStart"/>
+      <w:proofErr w:type="gramStart"/>
+      <w:r>
+        <w:rPr>
+          <w:rFonts w:ascii="Cambria" w:hAnsi="Cambria"/>
+          <w:lang w:val="es-ES"/>
+        </w:rPr>
+        <w:t>nombreKey</w:t>
+      </w:r>
+      <w:r>
+        <w:rPr>
+          <w:rFonts w:ascii="Cambria" w:hAnsi="Cambria"/>
+          <w:lang w:val="es-ES"/>
+        </w:rPr>
+        <w:t>.pem</w:t>
+      </w:r>
+      <w:r>
+        <w:rPr>
+          <w:rFonts w:ascii="Cambria" w:hAnsi="Cambria"/>
+          <w:lang w:val="es-ES"/>
+        </w:rPr>
+        <w:t>”del</w:t>
+      </w:r>
+      <w:proofErr w:type="spellEnd"/>
+      <w:proofErr w:type="gramEnd"/>
+      <w:r>
+        <w:rPr>
+          <w:rFonts w:ascii="Cambria" w:hAnsi="Cambria"/>
+          <w:lang w:val="es-ES"/>
+        </w:rPr>
+        <w:t xml:space="preserve"> paso tres en la consola, esto para dar permisos de uso a la llave</w:t>
+      </w:r>
+    </w:p>
+    <w:p>
+      <w:pPr>
+        <w:jc w:val="both"/>
+        <w:rPr>
+          <w:rFonts w:ascii="Cambria" w:hAnsi="Cambria"/>
+          <w:lang w:val="es-ES"/>
+        </w:rPr>
+      </w:pPr>
+      <w:r>
+        <w:rPr>
+          <w:rFonts w:ascii="Cambria" w:hAnsi="Cambria"/>
+          <w:lang w:val="es-ES"/>
+        </w:rPr>
+        <w:drawing>
+          <wp:inline distT="0" distB="0" distL="0" distR="0" wp14:anchorId="57655D87" wp14:editId="6945B21A">
+            <wp:extent cx="5612130" cy="2946400"/>
+            <wp:effectExtent l="0" t="0" r="7620" b="6350"/>
+            <wp:docPr id="21" name="Imagen 21" descr="Captura de pantalla de computadora&#10;&#10;Descripción generada automáticamente"/>
+            <wp:cNvGraphicFramePr>
+              <a:graphicFrameLocks xmlns:a="http://schemas.openxmlformats.org/drawingml/2006/main" noChangeAspect="1"/>
+            </wp:cNvGraphicFramePr>
+            <a:graphic xmlns:a="http://schemas.openxmlformats.org/drawingml/2006/main">
+              <a:graphicData uri="http://schemas.openxmlformats.org/drawingml/2006/picture">
+                <pic:pic xmlns:pic="http://schemas.openxmlformats.org/drawingml/2006/picture">
+                  <pic:nvPicPr>
+                    <pic:cNvPr id="21" name="Imagen 21" descr="Captura de pantalla de computadora&#10;&#10;Descripción generada automáticamente"/>
+                    <pic:cNvPicPr/>
+                  </pic:nvPicPr>
+                  <pic:blipFill>
+                    <a:blip r:embed="rId20"/>
+                    <a:stretch>
+                      <a:fillRect/>
+                    </a:stretch>
+                  </pic:blipFill>
+                  <pic:spPr>
+                    <a:xfrm>
+                      <a:off x="0" y="0"/>
+                      <a:ext cx="5612130" cy="2946400"/>
+                    </a:xfrm>
+                    <a:prstGeom prst="rect">
+                      <a:avLst/>
+                    </a:prstGeom>
+                  </pic:spPr>
+                </pic:pic>
+              </a:graphicData>
+            </a:graphic>
+          </wp:inline>
+        </w:drawing>
+      </w:r>
+    </w:p>
+    <w:p>
+      <w:pPr>
+        <w:jc w:val="both"/>
+        <w:rPr>
+          <w:rFonts w:ascii="Cambria" w:hAnsi="Cambria"/>
+          <w:lang w:val="es-ES"/>
+        </w:rPr>
+      </w:pPr>
+      <w:r>
+        <w:rPr>
+          <w:rFonts w:ascii="Cambria" w:hAnsi="Cambria"/>
+          <w:lang w:val="es-ES"/>
+        </w:rPr>
+        <w:t xml:space="preserve">Para ingresar al servidor se ejecuta el comando </w:t>
+      </w:r>
+      <w:r>
+        <w:rPr>
+          <w:rFonts w:ascii="Cambria" w:hAnsi="Cambria"/>
+          <w:color w:val="000000" w:themeColor="text1"/>
+          <w:lang w:val="es-ES"/>
+        </w:rPr>
+        <w:t>“</w:t>
+      </w:r>
+      <w:proofErr w:type="spellStart"/>
+      <w:r>
+        <w:rPr>
+          <w:rFonts w:ascii="Cambria" w:hAnsi="Cambria"/>
+          <w:color w:val="000000" w:themeColor="text1"/>
+          <w:lang w:val="es-ES"/>
+        </w:rPr>
+        <w:t>ssh</w:t>
+      </w:r>
+      <w:proofErr w:type="spellEnd"/>
+      <w:r>
+        <w:rPr>
+          <w:rFonts w:ascii="Cambria" w:hAnsi="Cambria"/>
+          <w:color w:val="000000" w:themeColor="text1"/>
+          <w:lang w:val="es-ES"/>
+        </w:rPr>
+        <w:t xml:space="preserve"> -i "</w:t>
+      </w:r>
+      <w:proofErr w:type="spellStart"/>
+      <w:r>
+        <w:rPr>
+          <w:rFonts w:ascii="Cambria" w:hAnsi="Cambria"/>
+          <w:color w:val="000000" w:themeColor="text1"/>
+          <w:lang w:val="es-ES"/>
+        </w:rPr>
+        <w:t>buenas_practicas_key.pem</w:t>
+      </w:r>
+      <w:proofErr w:type="spellEnd"/>
+      <w:r>
+        <w:rPr>
+          <w:rFonts w:ascii="Cambria" w:hAnsi="Cambria"/>
+          <w:color w:val="000000" w:themeColor="text1"/>
+          <w:lang w:val="es-ES"/>
+        </w:rPr>
+        <w:t xml:space="preserve">" </w:t>
+      </w:r>
+      <w:hyperlink r:id="rId21" w:history="1">
+        <w:r>
+          <w:rPr>
+            <w:rStyle w:val="Hipervnculo"/>
+            <w:rFonts w:ascii="Cambria" w:hAnsi="Cambria"/>
+            <w:color w:val="000000" w:themeColor="text1"/>
+            <w:u w:val="none"/>
+            <w:lang w:val="es-ES"/>
+          </w:rPr>
+          <w:t>ubuntu@ec2-54-82-59-168.compute-1.amazonaws.com</w:t>
+        </w:r>
+      </w:hyperlink>
+      <w:r>
+        <w:rPr>
+          <w:rFonts w:ascii="Cambria" w:hAnsi="Cambria"/>
+          <w:color w:val="000000" w:themeColor="text1"/>
+          <w:lang w:val="es-ES"/>
+        </w:rPr>
+        <w:t>”</w:t>
+      </w:r>
+      <w:r>
+        <w:rPr>
+          <w:rFonts w:ascii="Cambria" w:hAnsi="Cambria"/>
+          <w:lang w:val="es-ES"/>
+        </w:rPr>
+        <w:t xml:space="preserve"> </w:t>
+      </w:r>
+      <w:r>
+        <w:rPr>
+          <w:rFonts w:ascii="Cambria" w:hAnsi="Cambria"/>
+          <w:lang w:val="es-ES"/>
+        </w:rPr>
+        <w:t xml:space="preserve"> </w:t>
+      </w:r>
+    </w:p>
+    <w:p>
+      <w:pPr>
+        <w:jc w:val="both"/>
+        <w:rPr>
+          <w:rFonts w:ascii="Cambria" w:hAnsi="Cambria"/>
+          <w:lang w:val="es-ES"/>
+        </w:rPr>
+      </w:pPr>
+      <w:r>
+        <w:rPr>
+          <w:rFonts w:ascii="Cambria" w:hAnsi="Cambria"/>
+          <w:lang w:val="es-ES"/>
+        </w:rPr>
+        <w:drawing>
+          <wp:inline distT="0" distB="0" distL="0" distR="0" wp14:anchorId="1593E5A6" wp14:editId="389FC4E8">
+            <wp:extent cx="5612130" cy="2946400"/>
+            <wp:effectExtent l="0" t="0" r="7620" b="6350"/>
+            <wp:docPr id="22" name="Imagen 22" descr="Captura de pantalla de computadora&#10;&#10;Descripción generada automáticamente"/>
+            <wp:cNvGraphicFramePr>
+              <a:graphicFrameLocks xmlns:a="http://schemas.openxmlformats.org/drawingml/2006/main" noChangeAspect="1"/>
+            </wp:cNvGraphicFramePr>
+            <a:graphic xmlns:a="http://schemas.openxmlformats.org/drawingml/2006/main">
+              <a:graphicData uri="http://schemas.openxmlformats.org/drawingml/2006/picture">
+                <pic:pic xmlns:pic="http://schemas.openxmlformats.org/drawingml/2006/picture">
+                  <pic:nvPicPr>
+                    <pic:cNvPr id="22" name="Imagen 22" descr="Captura de pantalla de computadora&#10;&#10;Descripción generada automáticamente"/>
+                    <pic:cNvPicPr/>
+                  </pic:nvPicPr>
+                  <pic:blipFill>
+                    <a:blip r:embed="rId22"/>
+                    <a:stretch>
+                      <a:fillRect/>
+                    </a:stretch>
+                  </pic:blipFill>
+                  <pic:spPr>
+                    <a:xfrm>
+                      <a:off x="0" y="0"/>
+                      <a:ext cx="5612130" cy="2946400"/>
+                    </a:xfrm>
+                    <a:prstGeom prst="rect">
+                      <a:avLst/>
+                    </a:prstGeom>
+                  </pic:spPr>
+                </pic:pic>
+              </a:graphicData>
+            </a:graphic>
+          </wp:inline>
+        </w:drawing>
+      </w:r>
+    </w:p>
+    <w:p>
+      <w:pPr>
+        <w:jc w:val="both"/>
+        <w:rPr>
+          <w:rFonts w:ascii="Cambria" w:hAnsi="Cambria"/>
+          <w:lang w:val="es-ES"/>
+        </w:rPr>
+      </w:pPr>
+    </w:p>
+    <w:p>
+      <w:pPr>
+        <w:jc w:val="both"/>
+        <w:rPr>
+          <w:rFonts w:ascii="Cambria" w:hAnsi="Cambria"/>
+          <w:lang w:val="es-ES"/>
+        </w:rPr>
+      </w:pPr>
+    </w:p>
+    <w:p>
+      <w:pPr>
+        <w:jc w:val="both"/>
+        <w:rPr>
+          <w:rFonts w:ascii="Cambria" w:hAnsi="Cambria"/>
+          <w:lang w:val="es-ES"/>
+        </w:rPr>
+      </w:pPr>
+    </w:p>
+    <w:p>
+      <w:pPr>
+        <w:jc w:val="both"/>
+        <w:rPr>
+          <w:rFonts w:ascii="Cambria" w:hAnsi="Cambria"/>
+          <w:lang w:val="es-ES"/>
+        </w:rPr>
+      </w:pPr>
+    </w:p>
+    <w:p>
+      <w:pPr>
+        <w:jc w:val="both"/>
+        <w:rPr>
+          <w:rFonts w:ascii="Cambria" w:hAnsi="Cambria"/>
+          <w:lang w:val="es-ES"/>
+        </w:rPr>
+      </w:pPr>
+      <w:r>
+        <w:rPr>
+          <w:rFonts w:ascii="Cambria" w:hAnsi="Cambria"/>
+          <w:lang w:val="es-ES"/>
+        </w:rPr>
+        <w:lastRenderedPageBreak/>
+        <w:t>Dentro del servidor se ejecuta el comando “</w:t>
+      </w:r>
+      <w:proofErr w:type="spellStart"/>
+      <w:r>
+        <w:rPr>
+          <w:rFonts w:ascii="Cambria" w:hAnsi="Cambria"/>
+          <w:lang w:val="es-ES"/>
+        </w:rPr>
+        <w:t>htop</w:t>
+      </w:r>
+      <w:proofErr w:type="spellEnd"/>
+      <w:r>
+        <w:rPr>
+          <w:rFonts w:ascii="Cambria" w:hAnsi="Cambria"/>
+          <w:lang w:val="es-ES"/>
+        </w:rPr>
+        <w:t>”</w:t>
+      </w:r>
+      <w:r>
+        <w:rPr>
+          <w:rFonts w:ascii="Cambria" w:hAnsi="Cambria"/>
+          <w:lang w:val="es-ES"/>
+        </w:rPr>
+        <w:t>, para salir utilizamos F10</w:t>
+      </w:r>
+    </w:p>
+    <w:p>
+      <w:pPr>
+        <w:jc w:val="both"/>
+        <w:rPr>
+          <w:rFonts w:ascii="Cambria" w:hAnsi="Cambria"/>
+          <w:lang w:val="es-ES"/>
+        </w:rPr>
+      </w:pPr>
+      <w:r>
+        <w:rPr>
+          <w:rFonts w:ascii="Cambria" w:hAnsi="Cambria"/>
+          <w:lang w:val="es-ES"/>
+        </w:rPr>
+        <w:drawing>
+          <wp:inline distT="0" distB="0" distL="0" distR="0" wp14:anchorId="15CECFF3" wp14:editId="2C9C2EE0">
+            <wp:extent cx="5612130" cy="2949575"/>
+            <wp:effectExtent l="0" t="0" r="7620" b="3175"/>
+            <wp:docPr id="23" name="Imagen 23" descr="Captura de pantalla de computadora&#10;&#10;Descripción generada automáticamente"/>
+            <wp:cNvGraphicFramePr>
+              <a:graphicFrameLocks xmlns:a="http://schemas.openxmlformats.org/drawingml/2006/main" noChangeAspect="1"/>
+            </wp:cNvGraphicFramePr>
+            <a:graphic xmlns:a="http://schemas.openxmlformats.org/drawingml/2006/main">
+              <a:graphicData uri="http://schemas.openxmlformats.org/drawingml/2006/picture">
+                <pic:pic xmlns:pic="http://schemas.openxmlformats.org/drawingml/2006/picture">
+                  <pic:nvPicPr>
+                    <pic:cNvPr id="23" name="Imagen 23" descr="Captura de pantalla de computadora&#10;&#10;Descripción generada automáticamente"/>
+                    <pic:cNvPicPr/>
+                  </pic:nvPicPr>
+                  <pic:blipFill>
+                    <a:blip r:embed="rId23"/>
+                    <a:stretch>
+                      <a:fillRect/>
+                    </a:stretch>
+                  </pic:blipFill>
+                  <pic:spPr>
+                    <a:xfrm>
+                      <a:off x="0" y="0"/>
+                      <a:ext cx="5612130" cy="2949575"/>
+                    </a:xfrm>
+                    <a:prstGeom prst="rect">
+                      <a:avLst/>
+                    </a:prstGeom>
+                  </pic:spPr>
+                </pic:pic>
+              </a:graphicData>
+            </a:graphic>
+          </wp:inline>
+        </w:drawing>
+      </w:r>
+    </w:p>
+    <w:p>
+      <w:pPr>
+        <w:jc w:val="both"/>
+        <w:rPr>
+          <w:rFonts w:ascii="Cambria" w:hAnsi="Cambria"/>
+          <w:b/>
+          <w:bCs/>
+          <w:lang w:val="es-ES"/>
+        </w:rPr>
+      </w:pPr>
     </w:p>
     <w:sectPr>
       <w:pgSz w:w="12240" w:h="15840"/>
@@ -1714,6 +3709,29 @@
     <w:semiHidden/>
     <w:unhideWhenUsed/>
   </w:style>
+  <w:style w:type="character" w:styleId="Hipervnculo">
+    <w:name w:val="Hyperlink"/>
+    <w:basedOn w:val="Fuentedeprrafopredeter"/>
+    <w:uiPriority w:val="99"/>
+    <w:unhideWhenUsed/>
+    <w:rsid w:val="007A682B"/>
+    <w:rPr>
+      <w:color w:val="0563C1" w:themeColor="hyperlink"/>
+      <w:u w:val="single"/>
+    </w:rPr>
+  </w:style>
+  <w:style w:type="character" w:styleId="Mencinsinresolver">
+    <w:name w:val="Unresolved Mention"/>
+    <w:basedOn w:val="Fuentedeprrafopredeter"/>
+    <w:uiPriority w:val="99"/>
+    <w:semiHidden/>
+    <w:unhideWhenUsed/>
+    <w:rsid w:val="007A682B"/>
+    <w:rPr>
+      <w:color w:val="605E5C"/>
+      <w:shd w:val="clear" w:color="auto" w:fill="E1DFDD"/>
+    </w:rPr>
+  </w:style>
 </w:styles>
 </file>
 

</xml_diff>